<commit_message>
#30 updated Additional info for ERD to new db schema
</commit_message>
<xml_diff>
--- a/backend/src/main/resources/db/description/Additional info for ERD.docx
+++ b/backend/src/main/resources/db/description/Additional info for ERD.docx
@@ -1,61 +1,37 @@
 
 <file path=word/document.xml><?xml version="1.0" encoding="utf-8"?>
-<w:document xmlns:wpc="http://schemas.microsoft.com/office/word/2010/wordprocessingCanvas" xmlns:mc="http://schemas.openxmlformats.org/markup-compatibility/2006" xmlns:o="urn:schemas-microsoft-com:office:office" xmlns:r="http://schemas.openxmlformats.org/officeDocument/2006/relationships" xmlns:m="http://schemas.openxmlformats.org/officeDocument/2006/math" xmlns:v="urn:schemas-microsoft-com:vml" xmlns:wp14="http://schemas.microsoft.com/office/word/2010/wordprocessingDrawing" xmlns:wp="http://schemas.openxmlformats.org/drawingml/2006/wordprocessingDrawing" xmlns:w10="urn:schemas-microsoft-com:office:word" xmlns:w="http://schemas.openxmlformats.org/wordprocessingml/2006/main" xmlns:w14="http://schemas.microsoft.com/office/word/2010/wordml" xmlns:w15="http://schemas.microsoft.com/office/word/2012/wordml" xmlns:wpg="http://schemas.microsoft.com/office/word/2010/wordprocessingGroup" xmlns:wpi="http://schemas.microsoft.com/office/word/2010/wordprocessingInk" xmlns:wne="http://schemas.microsoft.com/office/word/2006/wordml" xmlns:wps="http://schemas.microsoft.com/office/word/2010/wordprocessingShape" mc:Ignorable="w14 w15 wp14">
+<w:document xmlns:wpc="http://schemas.microsoft.com/office/word/2010/wordprocessingCanvas" xmlns:cx="http://schemas.microsoft.com/office/drawing/2014/chartex" xmlns:mc="http://schemas.openxmlformats.org/markup-compatibility/2006" xmlns:o="urn:schemas-microsoft-com:office:office" xmlns:r="http://schemas.openxmlformats.org/officeDocument/2006/relationships" xmlns:m="http://schemas.openxmlformats.org/officeDocument/2006/math" xmlns:v="urn:schemas-microsoft-com:vml" xmlns:wp14="http://schemas.microsoft.com/office/word/2010/wordprocessingDrawing" xmlns:wp="http://schemas.openxmlformats.org/drawingml/2006/wordprocessingDrawing" xmlns:w10="urn:schemas-microsoft-com:office:word" xmlns:w="http://schemas.openxmlformats.org/wordprocessingml/2006/main" xmlns:w14="http://schemas.microsoft.com/office/word/2010/wordml" xmlns:w15="http://schemas.microsoft.com/office/word/2012/wordml" xmlns:w16se="http://schemas.microsoft.com/office/word/2015/wordml/symex" xmlns:wpg="http://schemas.microsoft.com/office/word/2010/wordprocessingGroup" xmlns:wpi="http://schemas.microsoft.com/office/word/2010/wordprocessingInk" xmlns:wne="http://schemas.microsoft.com/office/word/2006/wordml" xmlns:wps="http://schemas.microsoft.com/office/word/2010/wordprocessingShape" mc:Ignorable="w14 w15 w16se wp14">
   <w:body>
     <w:p>
       <w:r>
         <w:rPr>
           <w:noProof/>
-          <w:lang w:eastAsia="uk-UA"/>
+          <w:lang w:val="en-US"/>
         </w:rPr>
-        <w:drawing>
-          <wp:inline distT="0" distB="0" distL="0" distR="0">
-            <wp:extent cx="6120765" cy="4394516"/>
-            <wp:effectExtent l="0" t="0" r="0" b="6350"/>
-            <wp:docPr id="1" name="Рисунок 1" descr="D:\! Проект НК (2 семестр)\Скрін6.png"/>
-            <wp:cNvGraphicFramePr>
-              <a:graphicFrameLocks xmlns:a="http://schemas.openxmlformats.org/drawingml/2006/main" noChangeAspect="1"/>
-            </wp:cNvGraphicFramePr>
-            <a:graphic xmlns:a="http://schemas.openxmlformats.org/drawingml/2006/main">
-              <a:graphicData uri="http://schemas.openxmlformats.org/drawingml/2006/picture">
-                <pic:pic xmlns:pic="http://schemas.openxmlformats.org/drawingml/2006/picture">
-                  <pic:nvPicPr>
-                    <pic:cNvPr id="0" name="Picture 1" descr="D:\! Проект НК (2 семестр)\Скрін6.png"/>
-                    <pic:cNvPicPr>
-                      <a:picLocks noChangeAspect="1" noChangeArrowheads="1"/>
-                    </pic:cNvPicPr>
-                  </pic:nvPicPr>
-                  <pic:blipFill>
-                    <a:blip r:embed="rId4">
-                      <a:extLst>
-                        <a:ext uri="{28A0092B-C50C-407E-A947-70E740481C1C}">
-                          <a14:useLocalDpi xmlns:a14="http://schemas.microsoft.com/office/drawing/2010/main" val="0"/>
-                        </a:ext>
-                      </a:extLst>
-                    </a:blip>
-                    <a:srcRect/>
-                    <a:stretch>
-                      <a:fillRect/>
-                    </a:stretch>
-                  </pic:blipFill>
-                  <pic:spPr bwMode="auto">
-                    <a:xfrm>
-                      <a:off x="0" y="0"/>
-                      <a:ext cx="6120765" cy="4394516"/>
-                    </a:xfrm>
-                    <a:prstGeom prst="rect">
-                      <a:avLst/>
-                    </a:prstGeom>
-                    <a:noFill/>
-                    <a:ln>
-                      <a:noFill/>
-                    </a:ln>
-                  </pic:spPr>
-                </pic:pic>
-              </a:graphicData>
-            </a:graphic>
-          </wp:inline>
-        </w:drawing>
+        <w:pict>
+          <v:shapetype id="_x0000_t75" coordsize="21600,21600" o:spt="75" o:preferrelative="t" path="m@4@5l@4@11@9@11@9@5xe" filled="f" stroked="f">
+            <v:stroke joinstyle="miter"/>
+            <v:formulas>
+              <v:f eqn="if lineDrawn pixelLineWidth 0"/>
+              <v:f eqn="sum @0 1 0"/>
+              <v:f eqn="sum 0 0 @1"/>
+              <v:f eqn="prod @2 1 2"/>
+              <v:f eqn="prod @3 21600 pixelWidth"/>
+              <v:f eqn="prod @3 21600 pixelHeight"/>
+              <v:f eqn="sum @0 0 1"/>
+              <v:f eqn="prod @6 1 2"/>
+              <v:f eqn="prod @7 21600 pixelWidth"/>
+              <v:f eqn="sum @8 21600 0"/>
+              <v:f eqn="prod @7 21600 pixelHeight"/>
+              <v:f eqn="sum @10 21600 0"/>
+            </v:formulas>
+            <v:path o:extrusionok="f" gradientshapeok="t" o:connecttype="rect"/>
+            <o:lock v:ext="edit" aspectratio="t"/>
+          </v:shapetype>
+          <v:shape id="_x0000_i1025" type="#_x0000_t75" style="width:482.5pt;height:544.85pt">
+            <v:imagedata r:id="rId4" o:title="new erd screen"/>
+          </v:shape>
+        </w:pict>
       </w:r>
     </w:p>
     <w:p/>
@@ -807,6 +783,7 @@
                 <w:szCs w:val="24"/>
                 <w:lang w:val="en-US"/>
               </w:rPr>
+              <w:lastRenderedPageBreak/>
               <w:t>Second_name</w:t>
             </w:r>
             <w:proofErr w:type="spellEnd"/>
@@ -1241,7 +1218,7 @@
                 <w:i/>
                 <w:sz w:val="24"/>
                 <w:szCs w:val="24"/>
-                <w:lang w:val="en-US"/>
+                <w:lang w:val="ru-RU"/>
               </w:rPr>
             </w:pPr>
             <w:r>
@@ -1299,63 +1276,62 @@
               <w:spacing w:line="256" w:lineRule="auto"/>
               <w:rPr>
                 <w:rFonts w:ascii="Calibri" w:eastAsia="Calibri" w:hAnsi="Calibri" w:cs="Times New Roman"/>
-                <w:lang w:val="en-US"/>
-              </w:rPr>
-            </w:pPr>
-            <w:r>
-              <w:rPr>
-                <w:rFonts w:ascii="Calibri" w:eastAsia="Calibri" w:hAnsi="Calibri" w:cs="Times New Roman"/>
                 <w:lang w:val="ru-RU"/>
               </w:rPr>
-              <w:t>Тип</w:t>
-            </w:r>
-            <w:r>
-              <w:rPr>
-                <w:rFonts w:ascii="Calibri" w:eastAsia="Calibri" w:hAnsi="Calibri" w:cs="Times New Roman"/>
-                <w:lang w:val="en-US"/>
-              </w:rPr>
-              <w:t xml:space="preserve"> </w:t>
-            </w:r>
+            </w:pPr>
             <w:proofErr w:type="spellStart"/>
             <w:r>
               <w:rPr>
                 <w:rFonts w:ascii="Calibri" w:eastAsia="Calibri" w:hAnsi="Calibri" w:cs="Times New Roman"/>
                 <w:lang w:val="ru-RU"/>
               </w:rPr>
-              <w:t>даних</w:t>
-            </w:r>
-            <w:proofErr w:type="spellEnd"/>
-            <w:r>
-              <w:rPr>
-                <w:rFonts w:ascii="Calibri" w:eastAsia="Calibri" w:hAnsi="Calibri" w:cs="Times New Roman"/>
-                <w:lang w:val="en-US"/>
-              </w:rPr>
-              <w:t xml:space="preserve">: </w:t>
-            </w:r>
-            <w:proofErr w:type="gramStart"/>
-            <w:r>
-              <w:rPr>
-                <w:rFonts w:ascii="Calibri" w:eastAsia="Calibri" w:hAnsi="Calibri" w:cs="Times New Roman"/>
-                <w:lang w:val="en-US"/>
-              </w:rPr>
-              <w:t>ENUM(</w:t>
-            </w:r>
-            <w:proofErr w:type="gramEnd"/>
-            <w:r>
-              <w:rPr>
-                <w:rFonts w:ascii="Calibri" w:eastAsia="Calibri" w:hAnsi="Calibri" w:cs="Times New Roman"/>
-                <w:lang w:val="en-US"/>
-              </w:rPr>
-              <w:t>'employee', 'office manager', 'admin')</w:t>
+              <w:t>Id</w:t>
+            </w:r>
+            <w:proofErr w:type="spellEnd"/>
+            <w:r>
+              <w:rPr>
+                <w:rFonts w:ascii="Calibri" w:eastAsia="Calibri" w:hAnsi="Calibri" w:cs="Times New Roman"/>
+                <w:lang w:val="ru-RU"/>
+              </w:rPr>
+              <w:t xml:space="preserve"> </w:t>
+            </w:r>
+            <w:proofErr w:type="spellStart"/>
+            <w:r>
+              <w:rPr>
+                <w:rFonts w:ascii="Calibri" w:eastAsia="Calibri" w:hAnsi="Calibri" w:cs="Times New Roman"/>
+                <w:lang w:val="ru-RU"/>
+              </w:rPr>
+              <w:t>ролі</w:t>
+            </w:r>
+            <w:proofErr w:type="spellEnd"/>
+            <w:r>
+              <w:rPr>
+                <w:rFonts w:ascii="Calibri" w:eastAsia="Calibri" w:hAnsi="Calibri" w:cs="Times New Roman"/>
+                <w:lang w:val="en-US"/>
+              </w:rPr>
+              <w:t xml:space="preserve"> </w:t>
+            </w:r>
+            <w:proofErr w:type="spellStart"/>
+            <w:r>
+              <w:rPr>
+                <w:rFonts w:ascii="Calibri" w:eastAsia="Calibri" w:hAnsi="Calibri" w:cs="Times New Roman"/>
+                <w:lang w:val="en-US"/>
+              </w:rPr>
+              <w:t>користувача</w:t>
+            </w:r>
+            <w:proofErr w:type="spellEnd"/>
+            <w:r>
+              <w:rPr>
+                <w:rFonts w:ascii="Calibri" w:eastAsia="Calibri" w:hAnsi="Calibri" w:cs="Times New Roman"/>
+                <w:lang w:val="en-US"/>
+              </w:rPr>
+              <w:t xml:space="preserve"> </w:t>
             </w:r>
           </w:p>
         </w:tc>
       </w:tr>
     </w:tbl>
-    <w:p>
-      <w:bookmarkStart w:id="0" w:name="_GoBack"/>
-      <w:bookmarkEnd w:id="0"/>
-    </w:p>
+    <w:p/>
     <w:tbl>
       <w:tblPr>
         <w:tblW w:w="10006" w:type="dxa"/>
@@ -1407,7 +1383,6 @@
                 <w:sz w:val="24"/>
                 <w:szCs w:val="24"/>
               </w:rPr>
-              <w:lastRenderedPageBreak/>
               <w:t>Name</w:t>
             </w:r>
             <w:proofErr w:type="spellEnd"/>
@@ -2143,12 +2118,6 @@
                 <w:rFonts w:ascii="Calibri" w:eastAsia="Calibri" w:hAnsi="Calibri" w:cs="Times New Roman"/>
               </w:rPr>
             </w:pPr>
-            <w:r>
-              <w:rPr>
-                <w:rFonts w:ascii="Calibri" w:eastAsia="Calibri" w:hAnsi="Calibri" w:cs="Times New Roman"/>
-              </w:rPr>
-              <w:t>NOT NULL</w:t>
-            </w:r>
           </w:p>
         </w:tc>
         <w:tc>
@@ -2243,12 +2212,6 @@
                 <w:rFonts w:ascii="Calibri" w:eastAsia="Calibri" w:hAnsi="Calibri" w:cs="Times New Roman"/>
               </w:rPr>
             </w:pPr>
-            <w:r>
-              <w:rPr>
-                <w:rFonts w:ascii="Calibri" w:eastAsia="Calibri" w:hAnsi="Calibri" w:cs="Times New Roman"/>
-              </w:rPr>
-              <w:t>NOT NULL</w:t>
-            </w:r>
           </w:p>
         </w:tc>
         <w:tc>
@@ -2776,9 +2739,8 @@
             <w:r>
               <w:rPr>
                 <w:rFonts w:ascii="Calibri" w:eastAsia="Calibri" w:hAnsi="Calibri" w:cs="Times New Roman"/>
-                <w:lang w:val="en-US"/>
-              </w:rPr>
-              <w:t>Date</w:t>
+              </w:rPr>
+              <w:t>NOT NULL</w:t>
             </w:r>
           </w:p>
         </w:tc>
@@ -2807,6 +2769,103 @@
                 <w:rFonts w:ascii="Calibri" w:eastAsia="Calibri" w:hAnsi="Calibri" w:cs="Times New Roman"/>
               </w:rPr>
               <w:t>Дата створення запиту</w:t>
+            </w:r>
+          </w:p>
+        </w:tc>
+      </w:tr>
+      <w:tr>
+        <w:tc>
+          <w:tcPr>
+            <w:tcW w:w="2635" w:type="dxa"/>
+            <w:tcBorders>
+              <w:top w:val="single" w:sz="4" w:space="0" w:color="auto"/>
+              <w:left w:val="single" w:sz="4" w:space="0" w:color="auto"/>
+              <w:bottom w:val="single" w:sz="4" w:space="0" w:color="auto"/>
+              <w:right w:val="single" w:sz="4" w:space="0" w:color="auto"/>
+            </w:tcBorders>
+          </w:tcPr>
+          <w:p>
+            <w:pPr>
+              <w:spacing w:line="276" w:lineRule="auto"/>
+              <w:rPr>
+                <w:rFonts w:ascii="Calibri" w:eastAsia="Calibri" w:hAnsi="Calibri" w:cs="Times New Roman"/>
+                <w:i/>
+                <w:sz w:val="24"/>
+                <w:szCs w:val="24"/>
+                <w:lang w:val="en-US"/>
+              </w:rPr>
+            </w:pPr>
+            <w:proofErr w:type="spellStart"/>
+            <w:r>
+              <w:rPr>
+                <w:rFonts w:ascii="Calibri" w:eastAsia="Calibri" w:hAnsi="Calibri" w:cs="Times New Roman"/>
+                <w:i/>
+                <w:sz w:val="24"/>
+                <w:szCs w:val="24"/>
+                <w:lang w:val="en-US"/>
+              </w:rPr>
+              <w:t>Parent_id</w:t>
+            </w:r>
+            <w:proofErr w:type="spellEnd"/>
+          </w:p>
+        </w:tc>
+        <w:tc>
+          <w:tcPr>
+            <w:tcW w:w="1418" w:type="dxa"/>
+            <w:tcBorders>
+              <w:top w:val="single" w:sz="4" w:space="0" w:color="auto"/>
+              <w:left w:val="single" w:sz="4" w:space="0" w:color="auto"/>
+              <w:bottom w:val="single" w:sz="4" w:space="0" w:color="auto"/>
+              <w:right w:val="single" w:sz="4" w:space="0" w:color="auto"/>
+            </w:tcBorders>
+          </w:tcPr>
+          <w:p>
+            <w:pPr>
+              <w:spacing w:line="256" w:lineRule="auto"/>
+              <w:rPr>
+                <w:rFonts w:ascii="Calibri" w:eastAsia="Calibri" w:hAnsi="Calibri" w:cs="Times New Roman"/>
+                <w:lang w:val="en-US"/>
+              </w:rPr>
+            </w:pPr>
+          </w:p>
+        </w:tc>
+        <w:tc>
+          <w:tcPr>
+            <w:tcW w:w="5953" w:type="dxa"/>
+            <w:tcBorders>
+              <w:top w:val="single" w:sz="4" w:space="0" w:color="auto"/>
+              <w:left w:val="single" w:sz="4" w:space="0" w:color="auto"/>
+              <w:bottom w:val="single" w:sz="4" w:space="0" w:color="auto"/>
+              <w:right w:val="single" w:sz="4" w:space="0" w:color="auto"/>
+            </w:tcBorders>
+          </w:tcPr>
+          <w:p>
+            <w:pPr>
+              <w:tabs>
+                <w:tab w:val="left" w:pos="915"/>
+              </w:tabs>
+              <w:spacing w:line="256" w:lineRule="auto"/>
+              <w:rPr>
+                <w:rFonts w:ascii="Calibri" w:eastAsia="Calibri" w:hAnsi="Calibri" w:cs="Times New Roman"/>
+              </w:rPr>
+            </w:pPr>
+            <w:r>
+              <w:rPr>
+                <w:rFonts w:ascii="Calibri" w:eastAsia="Calibri" w:hAnsi="Calibri" w:cs="Times New Roman"/>
+              </w:rPr>
+              <w:t>Вказ</w:t>
+            </w:r>
+            <w:r>
+              <w:rPr>
+                <w:rFonts w:ascii="Calibri" w:eastAsia="Calibri" w:hAnsi="Calibri" w:cs="Times New Roman"/>
+              </w:rPr>
+              <w:t>ує на запис, для якого він явля</w:t>
+            </w:r>
+            <w:r>
+              <w:rPr>
+                <w:rFonts w:ascii="Calibri" w:eastAsia="Calibri" w:hAnsi="Calibri" w:cs="Times New Roman"/>
+              </w:rPr>
+              <w:t>ться під записом</w:t>
             </w:r>
           </w:p>
         </w:tc>
@@ -3322,6 +3381,7 @@
               <w:rPr>
                 <w:rFonts w:ascii="Calibri" w:eastAsia="Calibri" w:hAnsi="Calibri" w:cs="Times New Roman"/>
               </w:rPr>
+              <w:lastRenderedPageBreak/>
               <w:t>NOT NULL</w:t>
             </w:r>
           </w:p>
@@ -3353,6 +3413,7 @@
                 <w:rFonts w:ascii="Calibri" w:eastAsia="Calibri" w:hAnsi="Calibri" w:cs="Times New Roman"/>
                 <w:lang w:val="en-US"/>
               </w:rPr>
+              <w:lastRenderedPageBreak/>
               <w:t>Id</w:t>
             </w:r>
           </w:p>
@@ -3388,6 +3449,7 @@
                 <w:szCs w:val="24"/>
                 <w:lang w:val="en-US"/>
               </w:rPr>
+              <w:lastRenderedPageBreak/>
               <w:t>N</w:t>
             </w:r>
             <w:r>
@@ -4130,7 +4192,6 @@
                 <w:rFonts w:ascii="Calibri" w:eastAsia="Calibri" w:hAnsi="Calibri" w:cs="Times New Roman"/>
                 <w:lang w:val="en-US"/>
               </w:rPr>
-              <w:lastRenderedPageBreak/>
               <w:t>UNIQUE</w:t>
             </w:r>
           </w:p>
@@ -4159,7 +4220,6 @@
               <w:rPr>
                 <w:rFonts w:ascii="Calibri" w:eastAsia="Calibri" w:hAnsi="Calibri" w:cs="Times New Roman"/>
               </w:rPr>
-              <w:lastRenderedPageBreak/>
               <w:t xml:space="preserve">Назва статусу прогресу (напр.: </w:t>
             </w:r>
             <w:r>
@@ -4169,15 +4229,15 @@
               </w:rPr>
               <w:t xml:space="preserve">Free, </w:t>
             </w:r>
-            <w:proofErr w:type="spellStart"/>
-            <w:r>
-              <w:rPr>
-                <w:rFonts w:ascii="Calibri" w:eastAsia="Calibri" w:hAnsi="Calibri" w:cs="Times New Roman"/>
-                <w:lang w:val="en-US"/>
-              </w:rPr>
-              <w:t>In_progress</w:t>
-            </w:r>
-            <w:proofErr w:type="spellEnd"/>
+            <w:r>
+              <w:rPr>
+                <w:rFonts w:ascii="Calibri" w:eastAsia="Calibri" w:hAnsi="Calibri" w:cs="Times New Roman"/>
+                <w:lang w:val="en-US"/>
+              </w:rPr>
+              <w:t>In progress</w:t>
+            </w:r>
+            <w:bookmarkStart w:id="0" w:name="_GoBack"/>
+            <w:bookmarkEnd w:id="0"/>
             <w:r>
               <w:rPr>
                 <w:rFonts w:ascii="Calibri" w:eastAsia="Calibri" w:hAnsi="Calibri" w:cs="Times New Roman"/>
@@ -4190,831 +4250,6 @@
                 <w:rFonts w:ascii="Calibri" w:eastAsia="Calibri" w:hAnsi="Calibri" w:cs="Times New Roman"/>
               </w:rPr>
               <w:t>)</w:t>
-            </w:r>
-          </w:p>
-        </w:tc>
-      </w:tr>
-    </w:tbl>
-    <w:p/>
-    <w:tbl>
-      <w:tblPr>
-        <w:tblW w:w="10006" w:type="dxa"/>
-        <w:tblInd w:w="-230" w:type="dxa"/>
-        <w:tblBorders>
-          <w:top w:val="single" w:sz="4" w:space="0" w:color="4F81BD"/>
-          <w:left w:val="single" w:sz="4" w:space="0" w:color="4F81BD"/>
-          <w:bottom w:val="single" w:sz="4" w:space="0" w:color="4F81BD"/>
-          <w:right w:val="single" w:sz="4" w:space="0" w:color="4F81BD"/>
-          <w:insideH w:val="single" w:sz="6" w:space="0" w:color="4F81BD"/>
-          <w:insideV w:val="single" w:sz="6" w:space="0" w:color="4F81BD"/>
-        </w:tblBorders>
-        <w:tblLayout w:type="fixed"/>
-        <w:tblLook w:val="04A0" w:firstRow="1" w:lastRow="0" w:firstColumn="1" w:lastColumn="0" w:noHBand="0" w:noVBand="1"/>
-      </w:tblPr>
-      <w:tblGrid>
-        <w:gridCol w:w="1902"/>
-        <w:gridCol w:w="1425"/>
-        <w:gridCol w:w="6679"/>
-      </w:tblGrid>
-      <w:tr>
-        <w:tc>
-          <w:tcPr>
-            <w:tcW w:w="1902" w:type="dxa"/>
-            <w:tcBorders>
-              <w:top w:val="single" w:sz="4" w:space="0" w:color="auto"/>
-              <w:left w:val="single" w:sz="4" w:space="0" w:color="auto"/>
-              <w:bottom w:val="single" w:sz="4" w:space="0" w:color="auto"/>
-              <w:right w:val="single" w:sz="4" w:space="0" w:color="auto"/>
-            </w:tcBorders>
-            <w:shd w:val="clear" w:color="auto" w:fill="9CC2E5" w:themeFill="accent1" w:themeFillTint="99"/>
-            <w:vAlign w:val="center"/>
-            <w:hideMark/>
-          </w:tcPr>
-          <w:p>
-            <w:pPr>
-              <w:keepNext/>
-              <w:spacing w:line="256" w:lineRule="auto"/>
-              <w:rPr>
-                <w:rFonts w:ascii="Calibri" w:eastAsia="Calibri" w:hAnsi="Calibri" w:cs="Times New Roman"/>
-                <w:b/>
-              </w:rPr>
-            </w:pPr>
-            <w:proofErr w:type="spellStart"/>
-            <w:r>
-              <w:rPr>
-                <w:rFonts w:ascii="Calibri" w:eastAsia="Calibri" w:hAnsi="Calibri" w:cs="Times New Roman"/>
-                <w:b/>
-                <w:sz w:val="24"/>
-                <w:szCs w:val="24"/>
-              </w:rPr>
-              <w:t>Name</w:t>
-            </w:r>
-            <w:proofErr w:type="spellEnd"/>
-            <w:r>
-              <w:rPr>
-                <w:rFonts w:ascii="Calibri" w:eastAsia="Calibri" w:hAnsi="Calibri" w:cs="Times New Roman"/>
-                <w:b/>
-                <w:sz w:val="24"/>
-                <w:szCs w:val="24"/>
-              </w:rPr>
-              <w:t xml:space="preserve"> </w:t>
-            </w:r>
-            <w:proofErr w:type="spellStart"/>
-            <w:r>
-              <w:rPr>
-                <w:rFonts w:ascii="Calibri" w:eastAsia="Calibri" w:hAnsi="Calibri" w:cs="Times New Roman"/>
-                <w:b/>
-                <w:sz w:val="24"/>
-                <w:szCs w:val="24"/>
-              </w:rPr>
-              <w:t>of</w:t>
-            </w:r>
-            <w:proofErr w:type="spellEnd"/>
-            <w:r>
-              <w:rPr>
-                <w:rFonts w:ascii="Calibri" w:eastAsia="Calibri" w:hAnsi="Calibri" w:cs="Times New Roman"/>
-                <w:b/>
-                <w:sz w:val="24"/>
-                <w:szCs w:val="24"/>
-              </w:rPr>
-              <w:t xml:space="preserve"> </w:t>
-            </w:r>
-            <w:proofErr w:type="spellStart"/>
-            <w:r>
-              <w:rPr>
-                <w:rFonts w:ascii="Calibri" w:eastAsia="Calibri" w:hAnsi="Calibri" w:cs="Times New Roman"/>
-                <w:b/>
-                <w:sz w:val="24"/>
-                <w:szCs w:val="24"/>
-              </w:rPr>
-              <w:t>table</w:t>
-            </w:r>
-            <w:proofErr w:type="spellEnd"/>
-          </w:p>
-        </w:tc>
-        <w:tc>
-          <w:tcPr>
-            <w:tcW w:w="8104" w:type="dxa"/>
-            <w:gridSpan w:val="2"/>
-            <w:tcBorders>
-              <w:top w:val="single" w:sz="4" w:space="0" w:color="auto"/>
-              <w:left w:val="single" w:sz="4" w:space="0" w:color="auto"/>
-              <w:bottom w:val="single" w:sz="4" w:space="0" w:color="auto"/>
-              <w:right w:val="single" w:sz="4" w:space="0" w:color="auto"/>
-            </w:tcBorders>
-            <w:hideMark/>
-          </w:tcPr>
-          <w:p>
-            <w:pPr>
-              <w:tabs>
-                <w:tab w:val="left" w:pos="1620"/>
-              </w:tabs>
-              <w:spacing w:line="256" w:lineRule="auto"/>
-              <w:rPr>
-                <w:rFonts w:ascii="Calibri" w:eastAsia="Calibri" w:hAnsi="Calibri" w:cs="Times New Roman"/>
-                <w:lang w:val="en-US"/>
-              </w:rPr>
-            </w:pPr>
-            <w:proofErr w:type="spellStart"/>
-            <w:r>
-              <w:rPr>
-                <w:rFonts w:ascii="Calibri" w:eastAsia="Calibri" w:hAnsi="Calibri" w:cs="Times New Roman"/>
-                <w:lang w:val="en-US"/>
-              </w:rPr>
-              <w:t>Sub_request</w:t>
-            </w:r>
-            <w:proofErr w:type="spellEnd"/>
-          </w:p>
-        </w:tc>
-      </w:tr>
-      <w:tr>
-        <w:tc>
-          <w:tcPr>
-            <w:tcW w:w="1902" w:type="dxa"/>
-            <w:tcBorders>
-              <w:top w:val="single" w:sz="4" w:space="0" w:color="auto"/>
-              <w:left w:val="single" w:sz="4" w:space="0" w:color="auto"/>
-              <w:bottom w:val="single" w:sz="4" w:space="0" w:color="auto"/>
-              <w:right w:val="single" w:sz="4" w:space="0" w:color="auto"/>
-            </w:tcBorders>
-            <w:shd w:val="clear" w:color="auto" w:fill="9CC2E5" w:themeFill="accent1" w:themeFillTint="99"/>
-            <w:vAlign w:val="center"/>
-            <w:hideMark/>
-          </w:tcPr>
-          <w:p>
-            <w:pPr>
-              <w:spacing w:line="276" w:lineRule="auto"/>
-              <w:rPr>
-                <w:rFonts w:ascii="Calibri" w:eastAsia="Calibri" w:hAnsi="Calibri" w:cs="Times New Roman"/>
-                <w:b/>
-              </w:rPr>
-            </w:pPr>
-            <w:proofErr w:type="spellStart"/>
-            <w:r>
-              <w:rPr>
-                <w:rFonts w:ascii="Calibri" w:eastAsia="Calibri" w:hAnsi="Calibri" w:cs="Times New Roman"/>
-                <w:b/>
-                <w:sz w:val="24"/>
-                <w:szCs w:val="24"/>
-              </w:rPr>
-              <w:t>Purpose</w:t>
-            </w:r>
-            <w:proofErr w:type="spellEnd"/>
-            <w:r>
-              <w:rPr>
-                <w:rFonts w:ascii="Calibri" w:eastAsia="Calibri" w:hAnsi="Calibri" w:cs="Times New Roman"/>
-                <w:b/>
-                <w:sz w:val="24"/>
-                <w:szCs w:val="24"/>
-              </w:rPr>
-              <w:t xml:space="preserve"> </w:t>
-            </w:r>
-            <w:proofErr w:type="spellStart"/>
-            <w:r>
-              <w:rPr>
-                <w:rFonts w:ascii="Calibri" w:eastAsia="Calibri" w:hAnsi="Calibri" w:cs="Times New Roman"/>
-                <w:b/>
-                <w:sz w:val="24"/>
-                <w:szCs w:val="24"/>
-              </w:rPr>
-              <w:t>of</w:t>
-            </w:r>
-            <w:proofErr w:type="spellEnd"/>
-            <w:r>
-              <w:rPr>
-                <w:rFonts w:ascii="Calibri" w:eastAsia="Calibri" w:hAnsi="Calibri" w:cs="Times New Roman"/>
-                <w:b/>
-                <w:sz w:val="24"/>
-                <w:szCs w:val="24"/>
-              </w:rPr>
-              <w:t xml:space="preserve"> </w:t>
-            </w:r>
-            <w:proofErr w:type="spellStart"/>
-            <w:r>
-              <w:rPr>
-                <w:rFonts w:ascii="Calibri" w:eastAsia="Calibri" w:hAnsi="Calibri" w:cs="Times New Roman"/>
-                <w:b/>
-                <w:sz w:val="24"/>
-                <w:szCs w:val="24"/>
-              </w:rPr>
-              <w:t>table</w:t>
-            </w:r>
-            <w:proofErr w:type="spellEnd"/>
-          </w:p>
-        </w:tc>
-        <w:tc>
-          <w:tcPr>
-            <w:tcW w:w="8104" w:type="dxa"/>
-            <w:gridSpan w:val="2"/>
-            <w:tcBorders>
-              <w:top w:val="single" w:sz="4" w:space="0" w:color="auto"/>
-              <w:left w:val="single" w:sz="4" w:space="0" w:color="auto"/>
-              <w:bottom w:val="single" w:sz="4" w:space="0" w:color="auto"/>
-              <w:right w:val="single" w:sz="4" w:space="0" w:color="auto"/>
-            </w:tcBorders>
-            <w:hideMark/>
-          </w:tcPr>
-          <w:p>
-            <w:pPr>
-              <w:spacing w:line="256" w:lineRule="auto"/>
-              <w:rPr>
-                <w:rFonts w:ascii="Calibri" w:eastAsia="Calibri" w:hAnsi="Calibri" w:cs="Times New Roman"/>
-              </w:rPr>
-            </w:pPr>
-            <w:proofErr w:type="spellStart"/>
-            <w:r>
-              <w:rPr>
-                <w:rFonts w:ascii="Calibri" w:eastAsia="Calibri" w:hAnsi="Calibri" w:cs="Times New Roman"/>
-              </w:rPr>
-              <w:t>Підзапит</w:t>
-            </w:r>
-            <w:proofErr w:type="spellEnd"/>
-            <w:r>
-              <w:rPr>
-                <w:rFonts w:ascii="Calibri" w:eastAsia="Calibri" w:hAnsi="Calibri" w:cs="Times New Roman"/>
-              </w:rPr>
-              <w:t xml:space="preserve"> (запиту)</w:t>
-            </w:r>
-          </w:p>
-        </w:tc>
-      </w:tr>
-      <w:tr>
-        <w:tc>
-          <w:tcPr>
-            <w:tcW w:w="1902" w:type="dxa"/>
-            <w:tcBorders>
-              <w:top w:val="single" w:sz="4" w:space="0" w:color="auto"/>
-              <w:left w:val="single" w:sz="4" w:space="0" w:color="auto"/>
-              <w:bottom w:val="single" w:sz="4" w:space="0" w:color="auto"/>
-              <w:right w:val="single" w:sz="4" w:space="0" w:color="auto"/>
-            </w:tcBorders>
-            <w:shd w:val="clear" w:color="auto" w:fill="9CC2E5" w:themeFill="accent1" w:themeFillTint="99"/>
-            <w:vAlign w:val="center"/>
-            <w:hideMark/>
-          </w:tcPr>
-          <w:p>
-            <w:pPr>
-              <w:spacing w:line="276" w:lineRule="auto"/>
-              <w:rPr>
-                <w:rFonts w:ascii="Calibri" w:eastAsia="Calibri" w:hAnsi="Calibri" w:cs="Times New Roman"/>
-                <w:b/>
-              </w:rPr>
-            </w:pPr>
-            <w:proofErr w:type="spellStart"/>
-            <w:r>
-              <w:rPr>
-                <w:rFonts w:ascii="Calibri" w:eastAsia="Calibri" w:hAnsi="Calibri" w:cs="Times New Roman"/>
-                <w:b/>
-                <w:sz w:val="24"/>
-                <w:szCs w:val="24"/>
-              </w:rPr>
-              <w:t>Name</w:t>
-            </w:r>
-            <w:proofErr w:type="spellEnd"/>
-            <w:r>
-              <w:rPr>
-                <w:rFonts w:ascii="Calibri" w:eastAsia="Calibri" w:hAnsi="Calibri" w:cs="Times New Roman"/>
-                <w:b/>
-                <w:sz w:val="24"/>
-                <w:szCs w:val="24"/>
-              </w:rPr>
-              <w:t xml:space="preserve"> </w:t>
-            </w:r>
-            <w:proofErr w:type="spellStart"/>
-            <w:r>
-              <w:rPr>
-                <w:rFonts w:ascii="Calibri" w:eastAsia="Calibri" w:hAnsi="Calibri" w:cs="Times New Roman"/>
-                <w:b/>
-                <w:sz w:val="24"/>
-                <w:szCs w:val="24"/>
-              </w:rPr>
-              <w:t>of</w:t>
-            </w:r>
-            <w:proofErr w:type="spellEnd"/>
-            <w:r>
-              <w:rPr>
-                <w:rFonts w:ascii="Calibri" w:eastAsia="Calibri" w:hAnsi="Calibri" w:cs="Times New Roman"/>
-                <w:b/>
-                <w:sz w:val="24"/>
-                <w:szCs w:val="24"/>
-              </w:rPr>
-              <w:t xml:space="preserve"> </w:t>
-            </w:r>
-            <w:proofErr w:type="spellStart"/>
-            <w:r>
-              <w:rPr>
-                <w:rFonts w:ascii="Calibri" w:eastAsia="Calibri" w:hAnsi="Calibri" w:cs="Times New Roman"/>
-                <w:b/>
-                <w:sz w:val="24"/>
-                <w:szCs w:val="24"/>
-              </w:rPr>
-              <w:t>field</w:t>
-            </w:r>
-            <w:proofErr w:type="spellEnd"/>
-          </w:p>
-        </w:tc>
-        <w:tc>
-          <w:tcPr>
-            <w:tcW w:w="1425" w:type="dxa"/>
-            <w:tcBorders>
-              <w:top w:val="single" w:sz="4" w:space="0" w:color="auto"/>
-              <w:left w:val="single" w:sz="4" w:space="0" w:color="auto"/>
-              <w:bottom w:val="single" w:sz="4" w:space="0" w:color="auto"/>
-              <w:right w:val="single" w:sz="4" w:space="0" w:color="auto"/>
-            </w:tcBorders>
-            <w:shd w:val="clear" w:color="auto" w:fill="9CC2E5" w:themeFill="accent1" w:themeFillTint="99"/>
-            <w:vAlign w:val="center"/>
-            <w:hideMark/>
-          </w:tcPr>
-          <w:p>
-            <w:pPr>
-              <w:spacing w:line="276" w:lineRule="auto"/>
-              <w:rPr>
-                <w:rFonts w:ascii="Calibri" w:eastAsia="Calibri" w:hAnsi="Calibri" w:cs="Times New Roman"/>
-              </w:rPr>
-            </w:pPr>
-            <w:proofErr w:type="spellStart"/>
-            <w:r>
-              <w:rPr>
-                <w:rFonts w:ascii="Calibri" w:eastAsia="Calibri" w:hAnsi="Calibri" w:cs="Times New Roman"/>
-                <w:b/>
-                <w:sz w:val="24"/>
-                <w:szCs w:val="24"/>
-              </w:rPr>
-              <w:t>Constraints</w:t>
-            </w:r>
-            <w:proofErr w:type="spellEnd"/>
-          </w:p>
-        </w:tc>
-        <w:tc>
-          <w:tcPr>
-            <w:tcW w:w="6679" w:type="dxa"/>
-            <w:tcBorders>
-              <w:top w:val="single" w:sz="4" w:space="0" w:color="auto"/>
-              <w:left w:val="single" w:sz="4" w:space="0" w:color="auto"/>
-              <w:bottom w:val="single" w:sz="4" w:space="0" w:color="auto"/>
-              <w:right w:val="single" w:sz="4" w:space="0" w:color="auto"/>
-            </w:tcBorders>
-            <w:shd w:val="clear" w:color="auto" w:fill="9CC2E5" w:themeFill="accent1" w:themeFillTint="99"/>
-            <w:vAlign w:val="center"/>
-            <w:hideMark/>
-          </w:tcPr>
-          <w:p>
-            <w:pPr>
-              <w:spacing w:line="276" w:lineRule="auto"/>
-              <w:rPr>
-                <w:rFonts w:ascii="Calibri" w:eastAsia="Calibri" w:hAnsi="Calibri" w:cs="Times New Roman"/>
-              </w:rPr>
-            </w:pPr>
-            <w:proofErr w:type="spellStart"/>
-            <w:r>
-              <w:rPr>
-                <w:rFonts w:ascii="Calibri" w:eastAsia="Calibri" w:hAnsi="Calibri" w:cs="Times New Roman"/>
-                <w:b/>
-                <w:sz w:val="24"/>
-                <w:szCs w:val="24"/>
-              </w:rPr>
-              <w:t>Full</w:t>
-            </w:r>
-            <w:proofErr w:type="spellEnd"/>
-            <w:r>
-              <w:rPr>
-                <w:rFonts w:ascii="Calibri" w:eastAsia="Calibri" w:hAnsi="Calibri" w:cs="Times New Roman"/>
-                <w:b/>
-                <w:sz w:val="24"/>
-                <w:szCs w:val="24"/>
-              </w:rPr>
-              <w:t xml:space="preserve"> </w:t>
-            </w:r>
-            <w:proofErr w:type="spellStart"/>
-            <w:r>
-              <w:rPr>
-                <w:rFonts w:ascii="Calibri" w:eastAsia="Calibri" w:hAnsi="Calibri" w:cs="Times New Roman"/>
-                <w:b/>
-                <w:sz w:val="24"/>
-                <w:szCs w:val="24"/>
-              </w:rPr>
-              <w:t>description</w:t>
-            </w:r>
-            <w:proofErr w:type="spellEnd"/>
-            <w:r>
-              <w:rPr>
-                <w:rFonts w:ascii="Calibri" w:eastAsia="Calibri" w:hAnsi="Calibri" w:cs="Times New Roman"/>
-                <w:b/>
-                <w:sz w:val="24"/>
-                <w:szCs w:val="24"/>
-              </w:rPr>
-              <w:t xml:space="preserve"> </w:t>
-            </w:r>
-            <w:proofErr w:type="spellStart"/>
-            <w:r>
-              <w:rPr>
-                <w:rFonts w:ascii="Calibri" w:eastAsia="Calibri" w:hAnsi="Calibri" w:cs="Times New Roman"/>
-                <w:b/>
-                <w:sz w:val="24"/>
-                <w:szCs w:val="24"/>
-              </w:rPr>
-              <w:t>of</w:t>
-            </w:r>
-            <w:proofErr w:type="spellEnd"/>
-            <w:r>
-              <w:rPr>
-                <w:rFonts w:ascii="Calibri" w:eastAsia="Calibri" w:hAnsi="Calibri" w:cs="Times New Roman"/>
-                <w:b/>
-                <w:sz w:val="24"/>
-                <w:szCs w:val="24"/>
-              </w:rPr>
-              <w:t xml:space="preserve"> </w:t>
-            </w:r>
-            <w:proofErr w:type="spellStart"/>
-            <w:r>
-              <w:rPr>
-                <w:rFonts w:ascii="Calibri" w:eastAsia="Calibri" w:hAnsi="Calibri" w:cs="Times New Roman"/>
-                <w:b/>
-                <w:sz w:val="24"/>
-                <w:szCs w:val="24"/>
-              </w:rPr>
-              <w:t>field</w:t>
-            </w:r>
-            <w:proofErr w:type="spellEnd"/>
-          </w:p>
-        </w:tc>
-      </w:tr>
-      <w:tr>
-        <w:tc>
-          <w:tcPr>
-            <w:tcW w:w="1902" w:type="dxa"/>
-            <w:tcBorders>
-              <w:top w:val="single" w:sz="4" w:space="0" w:color="auto"/>
-              <w:left w:val="single" w:sz="4" w:space="0" w:color="auto"/>
-              <w:bottom w:val="single" w:sz="4" w:space="0" w:color="auto"/>
-              <w:right w:val="single" w:sz="4" w:space="0" w:color="auto"/>
-            </w:tcBorders>
-            <w:hideMark/>
-          </w:tcPr>
-          <w:p>
-            <w:pPr>
-              <w:spacing w:line="276" w:lineRule="auto"/>
-              <w:rPr>
-                <w:rFonts w:ascii="Calibri" w:eastAsia="Calibri" w:hAnsi="Calibri" w:cs="Times New Roman"/>
-              </w:rPr>
-            </w:pPr>
-            <w:r>
-              <w:rPr>
-                <w:rFonts w:ascii="Calibri" w:eastAsia="Calibri" w:hAnsi="Calibri" w:cs="Times New Roman"/>
-                <w:i/>
-                <w:sz w:val="24"/>
-                <w:szCs w:val="24"/>
-                <w:lang w:val="en-US"/>
-              </w:rPr>
-              <w:t>Id</w:t>
-            </w:r>
-          </w:p>
-        </w:tc>
-        <w:tc>
-          <w:tcPr>
-            <w:tcW w:w="1425" w:type="dxa"/>
-            <w:tcBorders>
-              <w:top w:val="single" w:sz="4" w:space="0" w:color="auto"/>
-              <w:left w:val="single" w:sz="4" w:space="0" w:color="auto"/>
-              <w:bottom w:val="single" w:sz="4" w:space="0" w:color="auto"/>
-              <w:right w:val="single" w:sz="4" w:space="0" w:color="auto"/>
-            </w:tcBorders>
-            <w:hideMark/>
-          </w:tcPr>
-          <w:p>
-            <w:pPr>
-              <w:spacing w:line="256" w:lineRule="auto"/>
-              <w:rPr>
-                <w:rFonts w:ascii="Calibri" w:eastAsia="Calibri" w:hAnsi="Calibri" w:cs="Times New Roman"/>
-              </w:rPr>
-            </w:pPr>
-            <w:r>
-              <w:rPr>
-                <w:rFonts w:ascii="Calibri" w:eastAsia="Calibri" w:hAnsi="Calibri" w:cs="Times New Roman"/>
-              </w:rPr>
-              <w:t>PK</w:t>
-            </w:r>
-          </w:p>
-          <w:p>
-            <w:pPr>
-              <w:spacing w:line="256" w:lineRule="auto"/>
-              <w:rPr>
-                <w:rFonts w:ascii="Calibri" w:eastAsia="Calibri" w:hAnsi="Calibri" w:cs="Times New Roman"/>
-              </w:rPr>
-            </w:pPr>
-            <w:r>
-              <w:rPr>
-                <w:rFonts w:ascii="Calibri" w:eastAsia="Calibri" w:hAnsi="Calibri" w:cs="Times New Roman"/>
-              </w:rPr>
-              <w:t>NOT NULL</w:t>
-            </w:r>
-          </w:p>
-        </w:tc>
-        <w:tc>
-          <w:tcPr>
-            <w:tcW w:w="6679" w:type="dxa"/>
-            <w:tcBorders>
-              <w:top w:val="single" w:sz="4" w:space="0" w:color="auto"/>
-              <w:left w:val="single" w:sz="4" w:space="0" w:color="auto"/>
-              <w:bottom w:val="single" w:sz="4" w:space="0" w:color="auto"/>
-              <w:right w:val="single" w:sz="4" w:space="0" w:color="auto"/>
-            </w:tcBorders>
-            <w:hideMark/>
-          </w:tcPr>
-          <w:p>
-            <w:pPr>
-              <w:tabs>
-                <w:tab w:val="left" w:pos="915"/>
-              </w:tabs>
-              <w:spacing w:line="256" w:lineRule="auto"/>
-              <w:rPr>
-                <w:rFonts w:ascii="Calibri" w:eastAsia="Calibri" w:hAnsi="Calibri" w:cs="Times New Roman"/>
-                <w:lang w:val="en-US"/>
-              </w:rPr>
-            </w:pPr>
-            <w:r>
-              <w:rPr>
-                <w:rFonts w:ascii="Calibri" w:eastAsia="Calibri" w:hAnsi="Calibri" w:cs="Times New Roman"/>
-                <w:lang w:val="en-US"/>
-              </w:rPr>
-              <w:t>Id</w:t>
-            </w:r>
-          </w:p>
-        </w:tc>
-      </w:tr>
-      <w:tr>
-        <w:tc>
-          <w:tcPr>
-            <w:tcW w:w="1902" w:type="dxa"/>
-            <w:tcBorders>
-              <w:top w:val="single" w:sz="4" w:space="0" w:color="auto"/>
-              <w:left w:val="single" w:sz="4" w:space="0" w:color="auto"/>
-              <w:bottom w:val="single" w:sz="4" w:space="0" w:color="auto"/>
-              <w:right w:val="single" w:sz="4" w:space="0" w:color="auto"/>
-            </w:tcBorders>
-          </w:tcPr>
-          <w:p>
-            <w:pPr>
-              <w:spacing w:line="276" w:lineRule="auto"/>
-              <w:rPr>
-                <w:rFonts w:ascii="Calibri" w:eastAsia="Calibri" w:hAnsi="Calibri" w:cs="Times New Roman"/>
-                <w:i/>
-                <w:sz w:val="24"/>
-                <w:szCs w:val="24"/>
-                <w:lang w:val="en-US"/>
-              </w:rPr>
-            </w:pPr>
-            <w:r>
-              <w:rPr>
-                <w:rFonts w:ascii="Calibri" w:eastAsia="Calibri" w:hAnsi="Calibri" w:cs="Times New Roman"/>
-                <w:i/>
-                <w:sz w:val="24"/>
-                <w:szCs w:val="24"/>
-                <w:lang w:val="en-US"/>
-              </w:rPr>
-              <w:t>T</w:t>
-            </w:r>
-            <w:r>
-              <w:rPr>
-                <w:rFonts w:ascii="Calibri" w:eastAsia="Calibri" w:hAnsi="Calibri" w:cs="Times New Roman"/>
-                <w:i/>
-                <w:sz w:val="24"/>
-                <w:szCs w:val="24"/>
-                <w:lang w:val="en-US"/>
-              </w:rPr>
-              <w:t>itle</w:t>
-            </w:r>
-          </w:p>
-        </w:tc>
-        <w:tc>
-          <w:tcPr>
-            <w:tcW w:w="1425" w:type="dxa"/>
-            <w:tcBorders>
-              <w:top w:val="single" w:sz="4" w:space="0" w:color="auto"/>
-              <w:left w:val="single" w:sz="4" w:space="0" w:color="auto"/>
-              <w:bottom w:val="single" w:sz="4" w:space="0" w:color="auto"/>
-              <w:right w:val="single" w:sz="4" w:space="0" w:color="auto"/>
-            </w:tcBorders>
-          </w:tcPr>
-          <w:p>
-            <w:pPr>
-              <w:spacing w:line="256" w:lineRule="auto"/>
-              <w:rPr>
-                <w:rFonts w:ascii="Calibri" w:eastAsia="Calibri" w:hAnsi="Calibri" w:cs="Times New Roman"/>
-              </w:rPr>
-            </w:pPr>
-            <w:r>
-              <w:rPr>
-                <w:rFonts w:ascii="Calibri" w:eastAsia="Calibri" w:hAnsi="Calibri" w:cs="Times New Roman"/>
-              </w:rPr>
-              <w:t>NOT NULL</w:t>
-            </w:r>
-          </w:p>
-        </w:tc>
-        <w:tc>
-          <w:tcPr>
-            <w:tcW w:w="6679" w:type="dxa"/>
-            <w:tcBorders>
-              <w:top w:val="single" w:sz="4" w:space="0" w:color="auto"/>
-              <w:left w:val="single" w:sz="4" w:space="0" w:color="auto"/>
-              <w:bottom w:val="single" w:sz="4" w:space="0" w:color="auto"/>
-              <w:right w:val="single" w:sz="4" w:space="0" w:color="auto"/>
-            </w:tcBorders>
-          </w:tcPr>
-          <w:p>
-            <w:pPr>
-              <w:tabs>
-                <w:tab w:val="left" w:pos="915"/>
-              </w:tabs>
-              <w:spacing w:line="256" w:lineRule="auto"/>
-              <w:rPr>
-                <w:rFonts w:ascii="Calibri" w:eastAsia="Calibri" w:hAnsi="Calibri" w:cs="Times New Roman"/>
-              </w:rPr>
-            </w:pPr>
-            <w:r>
-              <w:rPr>
-                <w:rFonts w:ascii="Calibri" w:eastAsia="Calibri" w:hAnsi="Calibri" w:cs="Times New Roman"/>
-              </w:rPr>
-              <w:t>Заголовок</w:t>
-            </w:r>
-          </w:p>
-        </w:tc>
-      </w:tr>
-      <w:tr>
-        <w:tc>
-          <w:tcPr>
-            <w:tcW w:w="1902" w:type="dxa"/>
-            <w:tcBorders>
-              <w:top w:val="single" w:sz="4" w:space="0" w:color="auto"/>
-              <w:left w:val="single" w:sz="4" w:space="0" w:color="auto"/>
-              <w:bottom w:val="single" w:sz="4" w:space="0" w:color="auto"/>
-              <w:right w:val="single" w:sz="4" w:space="0" w:color="auto"/>
-            </w:tcBorders>
-          </w:tcPr>
-          <w:p>
-            <w:pPr>
-              <w:spacing w:line="276" w:lineRule="auto"/>
-              <w:rPr>
-                <w:rFonts w:ascii="Calibri" w:eastAsia="Calibri" w:hAnsi="Calibri" w:cs="Times New Roman"/>
-                <w:i/>
-                <w:sz w:val="24"/>
-                <w:szCs w:val="24"/>
-                <w:lang w:val="en-US"/>
-              </w:rPr>
-            </w:pPr>
-            <w:r>
-              <w:rPr>
-                <w:rFonts w:ascii="Calibri" w:eastAsia="Calibri" w:hAnsi="Calibri" w:cs="Times New Roman"/>
-                <w:i/>
-                <w:sz w:val="24"/>
-                <w:szCs w:val="24"/>
-                <w:lang w:val="en-US"/>
-              </w:rPr>
-              <w:t>Description</w:t>
-            </w:r>
-          </w:p>
-        </w:tc>
-        <w:tc>
-          <w:tcPr>
-            <w:tcW w:w="1425" w:type="dxa"/>
-            <w:tcBorders>
-              <w:top w:val="single" w:sz="4" w:space="0" w:color="auto"/>
-              <w:left w:val="single" w:sz="4" w:space="0" w:color="auto"/>
-              <w:bottom w:val="single" w:sz="4" w:space="0" w:color="auto"/>
-              <w:right w:val="single" w:sz="4" w:space="0" w:color="auto"/>
-            </w:tcBorders>
-          </w:tcPr>
-          <w:p>
-            <w:pPr>
-              <w:spacing w:line="256" w:lineRule="auto"/>
-              <w:rPr>
-                <w:rFonts w:ascii="Calibri" w:eastAsia="Calibri" w:hAnsi="Calibri" w:cs="Times New Roman"/>
-              </w:rPr>
-            </w:pPr>
-            <w:r>
-              <w:rPr>
-                <w:rFonts w:ascii="Calibri" w:eastAsia="Calibri" w:hAnsi="Calibri" w:cs="Times New Roman"/>
-              </w:rPr>
-              <w:t>NOT NULL</w:t>
-            </w:r>
-          </w:p>
-        </w:tc>
-        <w:tc>
-          <w:tcPr>
-            <w:tcW w:w="6679" w:type="dxa"/>
-            <w:tcBorders>
-              <w:top w:val="single" w:sz="4" w:space="0" w:color="auto"/>
-              <w:left w:val="single" w:sz="4" w:space="0" w:color="auto"/>
-              <w:bottom w:val="single" w:sz="4" w:space="0" w:color="auto"/>
-              <w:right w:val="single" w:sz="4" w:space="0" w:color="auto"/>
-            </w:tcBorders>
-          </w:tcPr>
-          <w:p>
-            <w:pPr>
-              <w:tabs>
-                <w:tab w:val="left" w:pos="915"/>
-              </w:tabs>
-              <w:spacing w:line="256" w:lineRule="auto"/>
-              <w:rPr>
-                <w:rFonts w:ascii="Calibri" w:eastAsia="Calibri" w:hAnsi="Calibri" w:cs="Times New Roman"/>
-              </w:rPr>
-            </w:pPr>
-            <w:r>
-              <w:rPr>
-                <w:rFonts w:ascii="Calibri" w:eastAsia="Calibri" w:hAnsi="Calibri" w:cs="Times New Roman"/>
-              </w:rPr>
-              <w:t>Опис</w:t>
-            </w:r>
-          </w:p>
-        </w:tc>
-      </w:tr>
-      <w:tr>
-        <w:tc>
-          <w:tcPr>
-            <w:tcW w:w="1902" w:type="dxa"/>
-            <w:tcBorders>
-              <w:top w:val="single" w:sz="4" w:space="0" w:color="auto"/>
-              <w:left w:val="single" w:sz="4" w:space="0" w:color="auto"/>
-              <w:bottom w:val="single" w:sz="4" w:space="0" w:color="auto"/>
-              <w:right w:val="single" w:sz="4" w:space="0" w:color="auto"/>
-            </w:tcBorders>
-          </w:tcPr>
-          <w:p>
-            <w:pPr>
-              <w:spacing w:line="276" w:lineRule="auto"/>
-              <w:rPr>
-                <w:rFonts w:ascii="Calibri" w:eastAsia="Calibri" w:hAnsi="Calibri" w:cs="Times New Roman"/>
-                <w:i/>
-                <w:sz w:val="24"/>
-                <w:szCs w:val="24"/>
-                <w:lang w:val="en-US"/>
-              </w:rPr>
-            </w:pPr>
-            <w:proofErr w:type="spellStart"/>
-            <w:r>
-              <w:rPr>
-                <w:rFonts w:ascii="Calibri" w:eastAsia="Calibri" w:hAnsi="Calibri" w:cs="Times New Roman"/>
-                <w:i/>
-                <w:sz w:val="24"/>
-                <w:szCs w:val="24"/>
-                <w:lang w:val="en-US"/>
-              </w:rPr>
-              <w:t>Request_id</w:t>
-            </w:r>
-            <w:proofErr w:type="spellEnd"/>
-          </w:p>
-        </w:tc>
-        <w:tc>
-          <w:tcPr>
-            <w:tcW w:w="1425" w:type="dxa"/>
-            <w:tcBorders>
-              <w:top w:val="single" w:sz="4" w:space="0" w:color="auto"/>
-              <w:left w:val="single" w:sz="4" w:space="0" w:color="auto"/>
-              <w:bottom w:val="single" w:sz="4" w:space="0" w:color="auto"/>
-              <w:right w:val="single" w:sz="4" w:space="0" w:color="auto"/>
-            </w:tcBorders>
-          </w:tcPr>
-          <w:p>
-            <w:pPr>
-              <w:spacing w:line="256" w:lineRule="auto"/>
-              <w:rPr>
-                <w:rFonts w:ascii="Calibri" w:eastAsia="Calibri" w:hAnsi="Calibri" w:cs="Times New Roman"/>
-              </w:rPr>
-            </w:pPr>
-            <w:r>
-              <w:rPr>
-                <w:rFonts w:ascii="Calibri" w:eastAsia="Calibri" w:hAnsi="Calibri" w:cs="Times New Roman"/>
-              </w:rPr>
-              <w:t>NOT NULL</w:t>
-            </w:r>
-          </w:p>
-        </w:tc>
-        <w:tc>
-          <w:tcPr>
-            <w:tcW w:w="6679" w:type="dxa"/>
-            <w:tcBorders>
-              <w:top w:val="single" w:sz="4" w:space="0" w:color="auto"/>
-              <w:left w:val="single" w:sz="4" w:space="0" w:color="auto"/>
-              <w:bottom w:val="single" w:sz="4" w:space="0" w:color="auto"/>
-              <w:right w:val="single" w:sz="4" w:space="0" w:color="auto"/>
-            </w:tcBorders>
-          </w:tcPr>
-          <w:p>
-            <w:pPr>
-              <w:tabs>
-                <w:tab w:val="left" w:pos="915"/>
-              </w:tabs>
-              <w:spacing w:line="256" w:lineRule="auto"/>
-              <w:rPr>
-                <w:rFonts w:ascii="Calibri" w:eastAsia="Calibri" w:hAnsi="Calibri" w:cs="Times New Roman"/>
-              </w:rPr>
-            </w:pPr>
-            <w:r>
-              <w:rPr>
-                <w:rFonts w:ascii="Calibri" w:eastAsia="Calibri" w:hAnsi="Calibri" w:cs="Times New Roman"/>
-              </w:rPr>
-              <w:t>Посилання на запит, до якого він належить</w:t>
             </w:r>
           </w:p>
         </w:tc>
@@ -5681,7 +4916,17 @@
                 <w:szCs w:val="24"/>
                 <w:lang w:val="en-US"/>
               </w:rPr>
-              <w:t>Current_value</w:t>
+              <w:t>M</w:t>
+            </w:r>
+            <w:r>
+              <w:rPr>
+                <w:rFonts w:ascii="Calibri" w:eastAsia="Calibri" w:hAnsi="Calibri" w:cs="Times New Roman"/>
+                <w:i/>
+                <w:sz w:val="24"/>
+                <w:szCs w:val="24"/>
+                <w:lang w:val="en-US"/>
+              </w:rPr>
+              <w:t>odified_value</w:t>
             </w:r>
             <w:proofErr w:type="spellEnd"/>
           </w:p>
@@ -5825,7 +5070,27 @@
               <w:rPr>
                 <w:rFonts w:ascii="Calibri" w:eastAsia="Calibri" w:hAnsi="Calibri" w:cs="Times New Roman"/>
               </w:rPr>
-              <w:t>Дата останньої зміни</w:t>
+              <w:t>Дата</w:t>
+            </w:r>
+            <w:r>
+              <w:rPr>
+                <w:rFonts w:ascii="Calibri" w:eastAsia="Calibri" w:hAnsi="Calibri" w:cs="Times New Roman"/>
+                <w:lang w:val="ru-RU"/>
+              </w:rPr>
+              <w:t xml:space="preserve"> </w:t>
+            </w:r>
+            <w:r>
+              <w:rPr>
+                <w:rFonts w:ascii="Calibri" w:eastAsia="Calibri" w:hAnsi="Calibri" w:cs="Times New Roman"/>
+                <w:lang w:val="ru-RU"/>
+              </w:rPr>
+              <w:t>та час</w:t>
+            </w:r>
+            <w:r>
+              <w:rPr>
+                <w:rFonts w:ascii="Calibri" w:eastAsia="Calibri" w:hAnsi="Calibri" w:cs="Times New Roman"/>
+              </w:rPr>
+              <w:t xml:space="preserve"> останньої зміни</w:t>
             </w:r>
           </w:p>
         </w:tc>
@@ -5983,7 +5248,17 @@
                 <w:szCs w:val="24"/>
                 <w:lang w:val="en-US"/>
               </w:rPr>
-              <w:t>Main_row_id</w:t>
+              <w:t>Record</w:t>
+            </w:r>
+            <w:r>
+              <w:rPr>
+                <w:rFonts w:ascii="Calibri" w:eastAsia="Calibri" w:hAnsi="Calibri" w:cs="Times New Roman"/>
+                <w:i/>
+                <w:sz w:val="24"/>
+                <w:szCs w:val="24"/>
+                <w:lang w:val="en-US"/>
+              </w:rPr>
+              <w:t>_id</w:t>
             </w:r>
             <w:proofErr w:type="spellEnd"/>
           </w:p>
@@ -6638,6 +5913,7 @@
                 <w:szCs w:val="24"/>
                 <w:lang w:val="en-US"/>
               </w:rPr>
+              <w:lastRenderedPageBreak/>
               <w:t>Sender</w:t>
             </w:r>
             <w:r>
@@ -6738,7 +6014,6 @@
                 <w:szCs w:val="24"/>
                 <w:lang w:val="en-US"/>
               </w:rPr>
-              <w:lastRenderedPageBreak/>
               <w:t>Recipient</w:t>
             </w:r>
             <w:r>
@@ -7299,7 +6574,7 @@
               <w:rPr>
                 <w:rFonts w:ascii="Calibri" w:eastAsia="Calibri" w:hAnsi="Calibri" w:cs="Times New Roman"/>
               </w:rPr>
-              <w:t xml:space="preserve"> (створена в форумі)</w:t>
+              <w:t xml:space="preserve"> </w:t>
             </w:r>
           </w:p>
         </w:tc>
@@ -7693,106 +6968,6 @@
                 <w:rFonts w:ascii="Calibri" w:eastAsia="Calibri" w:hAnsi="Calibri" w:cs="Times New Roman"/>
               </w:rPr>
               <w:t>Заголовок</w:t>
-            </w:r>
-          </w:p>
-        </w:tc>
-      </w:tr>
-      <w:tr>
-        <w:tc>
-          <w:tcPr>
-            <w:tcW w:w="1902" w:type="dxa"/>
-            <w:tcBorders>
-              <w:top w:val="single" w:sz="4" w:space="0" w:color="auto"/>
-              <w:left w:val="single" w:sz="4" w:space="0" w:color="auto"/>
-              <w:bottom w:val="single" w:sz="4" w:space="0" w:color="auto"/>
-              <w:right w:val="single" w:sz="4" w:space="0" w:color="auto"/>
-            </w:tcBorders>
-          </w:tcPr>
-          <w:p>
-            <w:pPr>
-              <w:spacing w:line="276" w:lineRule="auto"/>
-              <w:rPr>
-                <w:rFonts w:ascii="Calibri" w:eastAsia="Calibri" w:hAnsi="Calibri" w:cs="Times New Roman"/>
-                <w:i/>
-                <w:sz w:val="24"/>
-                <w:szCs w:val="24"/>
-                <w:lang w:val="en-US"/>
-              </w:rPr>
-            </w:pPr>
-            <w:proofErr w:type="spellStart"/>
-            <w:r>
-              <w:rPr>
-                <w:rFonts w:ascii="Calibri" w:eastAsia="Calibri" w:hAnsi="Calibri" w:cs="Times New Roman"/>
-                <w:i/>
-                <w:sz w:val="24"/>
-                <w:szCs w:val="24"/>
-                <w:lang w:val="en-US"/>
-              </w:rPr>
-              <w:t>Forum</w:t>
-            </w:r>
-            <w:r>
-              <w:rPr>
-                <w:rFonts w:ascii="Calibri" w:eastAsia="Calibri" w:hAnsi="Calibri" w:cs="Times New Roman"/>
-                <w:i/>
-                <w:sz w:val="24"/>
-                <w:szCs w:val="24"/>
-                <w:lang w:val="en-US"/>
-              </w:rPr>
-              <w:t>_id</w:t>
-            </w:r>
-            <w:proofErr w:type="spellEnd"/>
-          </w:p>
-        </w:tc>
-        <w:tc>
-          <w:tcPr>
-            <w:tcW w:w="1425" w:type="dxa"/>
-            <w:tcBorders>
-              <w:top w:val="single" w:sz="4" w:space="0" w:color="auto"/>
-              <w:left w:val="single" w:sz="4" w:space="0" w:color="auto"/>
-              <w:bottom w:val="single" w:sz="4" w:space="0" w:color="auto"/>
-              <w:right w:val="single" w:sz="4" w:space="0" w:color="auto"/>
-            </w:tcBorders>
-          </w:tcPr>
-          <w:p>
-            <w:pPr>
-              <w:spacing w:line="256" w:lineRule="auto"/>
-              <w:rPr>
-                <w:rFonts w:ascii="Calibri" w:eastAsia="Calibri" w:hAnsi="Calibri" w:cs="Times New Roman"/>
-              </w:rPr>
-            </w:pPr>
-            <w:r>
-              <w:rPr>
-                <w:rFonts w:ascii="Calibri" w:eastAsia="Calibri" w:hAnsi="Calibri" w:cs="Times New Roman"/>
-              </w:rPr>
-              <w:t>NOT NULL</w:t>
-            </w:r>
-          </w:p>
-        </w:tc>
-        <w:tc>
-          <w:tcPr>
-            <w:tcW w:w="6679" w:type="dxa"/>
-            <w:tcBorders>
-              <w:top w:val="single" w:sz="4" w:space="0" w:color="auto"/>
-              <w:left w:val="single" w:sz="4" w:space="0" w:color="auto"/>
-              <w:bottom w:val="single" w:sz="4" w:space="0" w:color="auto"/>
-              <w:right w:val="single" w:sz="4" w:space="0" w:color="auto"/>
-            </w:tcBorders>
-          </w:tcPr>
-          <w:p>
-            <w:pPr>
-              <w:tabs>
-                <w:tab w:val="left" w:pos="915"/>
-              </w:tabs>
-              <w:spacing w:line="256" w:lineRule="auto"/>
-              <w:rPr>
-                <w:rFonts w:ascii="Calibri" w:eastAsia="Calibri" w:hAnsi="Calibri" w:cs="Times New Roman"/>
-              </w:rPr>
-            </w:pPr>
-            <w:r>
-              <w:rPr>
-                <w:rFonts w:ascii="Calibri" w:eastAsia="Calibri" w:hAnsi="Calibri" w:cs="Times New Roman"/>
-              </w:rPr>
-              <w:t>Посилання на форум, в якому знаходиться ця тема</w:t>
             </w:r>
           </w:p>
         </w:tc>
@@ -7918,13 +7093,15 @@
                 <w:lang w:val="en-US"/>
               </w:rPr>
             </w:pPr>
-            <w:r>
-              <w:rPr>
-                <w:rFonts w:ascii="Calibri" w:eastAsia="Calibri" w:hAnsi="Calibri" w:cs="Times New Roman"/>
-                <w:lang w:val="en-US"/>
-              </w:rPr>
-              <w:t>Forum</w:t>
-            </w:r>
+            <w:proofErr w:type="spellStart"/>
+            <w:r>
+              <w:rPr>
+                <w:rFonts w:ascii="Calibri" w:eastAsia="Calibri" w:hAnsi="Calibri" w:cs="Times New Roman"/>
+                <w:lang w:val="ru-RU"/>
+              </w:rPr>
+              <w:t>Role</w:t>
+            </w:r>
+            <w:proofErr w:type="spellEnd"/>
           </w:p>
         </w:tc>
       </w:tr>
@@ -8020,20 +7197,91 @@
               <w:spacing w:line="256" w:lineRule="auto"/>
               <w:rPr>
                 <w:rFonts w:ascii="Calibri" w:eastAsia="Calibri" w:hAnsi="Calibri" w:cs="Times New Roman"/>
+                <w:lang w:val="en-US"/>
+              </w:rPr>
+            </w:pPr>
+            <w:r>
+              <w:rPr>
+                <w:rFonts w:ascii="Calibri" w:eastAsia="Calibri" w:hAnsi="Calibri" w:cs="Times New Roman"/>
                 <w:lang w:val="ru-RU"/>
               </w:rPr>
-            </w:pPr>
-            <w:r>
-              <w:rPr>
-                <w:rFonts w:ascii="Calibri" w:eastAsia="Calibri" w:hAnsi="Calibri" w:cs="Times New Roman"/>
-              </w:rPr>
-              <w:t>Форум</w:t>
-            </w:r>
-            <w:r>
-              <w:rPr>
-                <w:rFonts w:ascii="Calibri" w:eastAsia="Calibri" w:hAnsi="Calibri" w:cs="Times New Roman"/>
-              </w:rPr>
-              <w:t xml:space="preserve"> (містить в собі теми)</w:t>
+              <w:t>Роль</w:t>
+            </w:r>
+            <w:r>
+              <w:rPr>
+                <w:rFonts w:ascii="Calibri" w:eastAsia="Calibri" w:hAnsi="Calibri" w:cs="Times New Roman"/>
+              </w:rPr>
+              <w:t xml:space="preserve"> (</w:t>
+            </w:r>
+            <w:proofErr w:type="spellStart"/>
+            <w:r>
+              <w:rPr>
+                <w:rFonts w:ascii="Calibri" w:eastAsia="Calibri" w:hAnsi="Calibri" w:cs="Times New Roman"/>
+                <w:lang w:val="ru-RU"/>
+              </w:rPr>
+              <w:t>зберігає</w:t>
+            </w:r>
+            <w:proofErr w:type="spellEnd"/>
+            <w:r>
+              <w:rPr>
+                <w:rFonts w:ascii="Calibri" w:eastAsia="Calibri" w:hAnsi="Calibri" w:cs="Times New Roman"/>
+                <w:lang w:val="en-US"/>
+              </w:rPr>
+              <w:t xml:space="preserve"> </w:t>
+            </w:r>
+            <w:proofErr w:type="spellStart"/>
+            <w:r>
+              <w:rPr>
+                <w:rFonts w:ascii="Calibri" w:eastAsia="Calibri" w:hAnsi="Calibri" w:cs="Times New Roman"/>
+                <w:lang w:val="ru-RU"/>
+              </w:rPr>
+              <w:t>ролі</w:t>
+            </w:r>
+            <w:proofErr w:type="spellEnd"/>
+            <w:r>
+              <w:rPr>
+                <w:rFonts w:ascii="Calibri" w:eastAsia="Calibri" w:hAnsi="Calibri" w:cs="Times New Roman"/>
+                <w:lang w:val="en-US"/>
+              </w:rPr>
+              <w:t xml:space="preserve"> </w:t>
+            </w:r>
+            <w:proofErr w:type="spellStart"/>
+            <w:r>
+              <w:rPr>
+                <w:rFonts w:ascii="Calibri" w:eastAsia="Calibri" w:hAnsi="Calibri" w:cs="Times New Roman"/>
+                <w:lang w:val="ru-RU"/>
+              </w:rPr>
+              <w:t>користувачів</w:t>
+            </w:r>
+            <w:proofErr w:type="spellEnd"/>
+            <w:r>
+              <w:rPr>
+                <w:rFonts w:ascii="Calibri" w:eastAsia="Calibri" w:hAnsi="Calibri" w:cs="Times New Roman"/>
+                <w:lang w:val="en-US"/>
+              </w:rPr>
+              <w:t xml:space="preserve"> </w:t>
+            </w:r>
+            <w:r>
+              <w:rPr>
+                <w:rFonts w:ascii="Calibri" w:eastAsia="Calibri" w:hAnsi="Calibri" w:cs="Times New Roman"/>
+                <w:lang w:val="en-US"/>
+              </w:rPr>
+              <w:t xml:space="preserve">Admin, Office </w:t>
+            </w:r>
+            <w:proofErr w:type="spellStart"/>
+            <w:r>
+              <w:rPr>
+                <w:rFonts w:ascii="Calibri" w:eastAsia="Calibri" w:hAnsi="Calibri" w:cs="Times New Roman"/>
+                <w:lang w:val="en-US"/>
+              </w:rPr>
+              <w:t>manager,Employee</w:t>
+            </w:r>
+            <w:proofErr w:type="spellEnd"/>
+            <w:r>
+              <w:rPr>
+                <w:rFonts w:ascii="Calibri" w:eastAsia="Calibri" w:hAnsi="Calibri" w:cs="Times New Roman"/>
+              </w:rPr>
+              <w:t>)</w:t>
             </w:r>
           </w:p>
         </w:tc>
@@ -8374,7 +7622,7 @@
                 <w:szCs w:val="24"/>
                 <w:lang w:val="en-US"/>
               </w:rPr>
-              <w:t>Title</w:t>
+              <w:t>Name</w:t>
             </w:r>
           </w:p>
         </w:tc>
@@ -8421,14 +7669,860 @@
               <w:spacing w:line="256" w:lineRule="auto"/>
               <w:rPr>
                 <w:rFonts w:ascii="Calibri" w:eastAsia="Calibri" w:hAnsi="Calibri" w:cs="Times New Roman"/>
-              </w:rPr>
-            </w:pPr>
-            <w:r>
-              <w:rPr>
-                <w:rFonts w:ascii="Calibri" w:eastAsia="Calibri" w:hAnsi="Calibri" w:cs="Times New Roman"/>
-              </w:rPr>
-              <w:t>Заголовок</w:t>
-            </w:r>
+                <w:lang w:val="ru-RU"/>
+              </w:rPr>
+            </w:pPr>
+            <w:proofErr w:type="spellStart"/>
+            <w:r>
+              <w:rPr>
+                <w:rFonts w:ascii="Calibri" w:eastAsia="Calibri" w:hAnsi="Calibri" w:cs="Times New Roman"/>
+                <w:lang w:val="ru-RU"/>
+              </w:rPr>
+              <w:t>Назва</w:t>
+            </w:r>
+            <w:proofErr w:type="spellEnd"/>
+            <w:r>
+              <w:rPr>
+                <w:rFonts w:ascii="Calibri" w:eastAsia="Calibri" w:hAnsi="Calibri" w:cs="Times New Roman"/>
+                <w:lang w:val="ru-RU"/>
+              </w:rPr>
+              <w:t xml:space="preserve"> </w:t>
+            </w:r>
+            <w:proofErr w:type="spellStart"/>
+            <w:r>
+              <w:rPr>
+                <w:rFonts w:ascii="Calibri" w:eastAsia="Calibri" w:hAnsi="Calibri" w:cs="Times New Roman"/>
+                <w:lang w:val="ru-RU"/>
+              </w:rPr>
+              <w:t>ролі</w:t>
+            </w:r>
+            <w:proofErr w:type="spellEnd"/>
+          </w:p>
+        </w:tc>
+      </w:tr>
+    </w:tbl>
+    <w:p/>
+    <w:tbl>
+      <w:tblPr>
+        <w:tblW w:w="10006" w:type="dxa"/>
+        <w:tblInd w:w="-230" w:type="dxa"/>
+        <w:tblBorders>
+          <w:top w:val="single" w:sz="4" w:space="0" w:color="4F81BD"/>
+          <w:left w:val="single" w:sz="4" w:space="0" w:color="4F81BD"/>
+          <w:bottom w:val="single" w:sz="4" w:space="0" w:color="4F81BD"/>
+          <w:right w:val="single" w:sz="4" w:space="0" w:color="4F81BD"/>
+          <w:insideH w:val="single" w:sz="6" w:space="0" w:color="4F81BD"/>
+          <w:insideV w:val="single" w:sz="6" w:space="0" w:color="4F81BD"/>
+        </w:tblBorders>
+        <w:tblLayout w:type="fixed"/>
+        <w:tblLook w:val="04A0" w:firstRow="1" w:lastRow="0" w:firstColumn="1" w:lastColumn="0" w:noHBand="0" w:noVBand="1"/>
+      </w:tblPr>
+      <w:tblGrid>
+        <w:gridCol w:w="1902"/>
+        <w:gridCol w:w="1425"/>
+        <w:gridCol w:w="6679"/>
+      </w:tblGrid>
+      <w:tr>
+        <w:tc>
+          <w:tcPr>
+            <w:tcW w:w="1902" w:type="dxa"/>
+            <w:tcBorders>
+              <w:top w:val="single" w:sz="4" w:space="0" w:color="auto"/>
+              <w:left w:val="single" w:sz="4" w:space="0" w:color="auto"/>
+              <w:bottom w:val="single" w:sz="4" w:space="0" w:color="auto"/>
+              <w:right w:val="single" w:sz="4" w:space="0" w:color="auto"/>
+            </w:tcBorders>
+            <w:shd w:val="clear" w:color="auto" w:fill="9CC2E5" w:themeFill="accent1" w:themeFillTint="99"/>
+            <w:vAlign w:val="center"/>
+            <w:hideMark/>
+          </w:tcPr>
+          <w:p>
+            <w:pPr>
+              <w:keepNext/>
+              <w:spacing w:line="256" w:lineRule="auto"/>
+              <w:rPr>
+                <w:rFonts w:ascii="Calibri" w:eastAsia="Calibri" w:hAnsi="Calibri" w:cs="Times New Roman"/>
+                <w:b/>
+              </w:rPr>
+            </w:pPr>
+            <w:proofErr w:type="spellStart"/>
+            <w:r>
+              <w:rPr>
+                <w:rFonts w:ascii="Calibri" w:eastAsia="Calibri" w:hAnsi="Calibri" w:cs="Times New Roman"/>
+                <w:b/>
+                <w:sz w:val="24"/>
+                <w:szCs w:val="24"/>
+              </w:rPr>
+              <w:t>Name</w:t>
+            </w:r>
+            <w:proofErr w:type="spellEnd"/>
+            <w:r>
+              <w:rPr>
+                <w:rFonts w:ascii="Calibri" w:eastAsia="Calibri" w:hAnsi="Calibri" w:cs="Times New Roman"/>
+                <w:b/>
+                <w:sz w:val="24"/>
+                <w:szCs w:val="24"/>
+              </w:rPr>
+              <w:t xml:space="preserve"> </w:t>
+            </w:r>
+            <w:proofErr w:type="spellStart"/>
+            <w:r>
+              <w:rPr>
+                <w:rFonts w:ascii="Calibri" w:eastAsia="Calibri" w:hAnsi="Calibri" w:cs="Times New Roman"/>
+                <w:b/>
+                <w:sz w:val="24"/>
+                <w:szCs w:val="24"/>
+              </w:rPr>
+              <w:t>of</w:t>
+            </w:r>
+            <w:proofErr w:type="spellEnd"/>
+            <w:r>
+              <w:rPr>
+                <w:rFonts w:ascii="Calibri" w:eastAsia="Calibri" w:hAnsi="Calibri" w:cs="Times New Roman"/>
+                <w:b/>
+                <w:sz w:val="24"/>
+                <w:szCs w:val="24"/>
+              </w:rPr>
+              <w:t xml:space="preserve"> </w:t>
+            </w:r>
+            <w:proofErr w:type="spellStart"/>
+            <w:r>
+              <w:rPr>
+                <w:rFonts w:ascii="Calibri" w:eastAsia="Calibri" w:hAnsi="Calibri" w:cs="Times New Roman"/>
+                <w:b/>
+                <w:sz w:val="24"/>
+                <w:szCs w:val="24"/>
+              </w:rPr>
+              <w:t>table</w:t>
+            </w:r>
+            <w:proofErr w:type="spellEnd"/>
+          </w:p>
+        </w:tc>
+        <w:tc>
+          <w:tcPr>
+            <w:tcW w:w="8104" w:type="dxa"/>
+            <w:gridSpan w:val="2"/>
+            <w:tcBorders>
+              <w:top w:val="single" w:sz="4" w:space="0" w:color="auto"/>
+              <w:left w:val="single" w:sz="4" w:space="0" w:color="auto"/>
+              <w:bottom w:val="single" w:sz="4" w:space="0" w:color="auto"/>
+              <w:right w:val="single" w:sz="4" w:space="0" w:color="auto"/>
+            </w:tcBorders>
+            <w:hideMark/>
+          </w:tcPr>
+          <w:p>
+            <w:pPr>
+              <w:tabs>
+                <w:tab w:val="left" w:pos="1620"/>
+              </w:tabs>
+              <w:spacing w:line="256" w:lineRule="auto"/>
+              <w:rPr>
+                <w:rFonts w:ascii="Calibri" w:eastAsia="Calibri" w:hAnsi="Calibri" w:cs="Times New Roman"/>
+                <w:lang w:val="en-US"/>
+              </w:rPr>
+            </w:pPr>
+            <w:proofErr w:type="spellStart"/>
+            <w:r>
+              <w:rPr>
+                <w:rFonts w:ascii="Calibri" w:eastAsia="Calibri" w:hAnsi="Calibri" w:cs="Times New Roman"/>
+                <w:lang w:val="en-US"/>
+              </w:rPr>
+              <w:t>Topic_to_role</w:t>
+            </w:r>
+            <w:proofErr w:type="spellEnd"/>
+          </w:p>
+        </w:tc>
+      </w:tr>
+      <w:tr>
+        <w:tc>
+          <w:tcPr>
+            <w:tcW w:w="1902" w:type="dxa"/>
+            <w:tcBorders>
+              <w:top w:val="single" w:sz="4" w:space="0" w:color="auto"/>
+              <w:left w:val="single" w:sz="4" w:space="0" w:color="auto"/>
+              <w:bottom w:val="single" w:sz="4" w:space="0" w:color="auto"/>
+              <w:right w:val="single" w:sz="4" w:space="0" w:color="auto"/>
+            </w:tcBorders>
+            <w:shd w:val="clear" w:color="auto" w:fill="9CC2E5" w:themeFill="accent1" w:themeFillTint="99"/>
+            <w:vAlign w:val="center"/>
+            <w:hideMark/>
+          </w:tcPr>
+          <w:p>
+            <w:pPr>
+              <w:spacing w:line="276" w:lineRule="auto"/>
+              <w:rPr>
+                <w:rFonts w:ascii="Calibri" w:eastAsia="Calibri" w:hAnsi="Calibri" w:cs="Times New Roman"/>
+                <w:b/>
+              </w:rPr>
+            </w:pPr>
+            <w:proofErr w:type="spellStart"/>
+            <w:r>
+              <w:rPr>
+                <w:rFonts w:ascii="Calibri" w:eastAsia="Calibri" w:hAnsi="Calibri" w:cs="Times New Roman"/>
+                <w:b/>
+                <w:sz w:val="24"/>
+                <w:szCs w:val="24"/>
+              </w:rPr>
+              <w:t>Purpose</w:t>
+            </w:r>
+            <w:proofErr w:type="spellEnd"/>
+            <w:r>
+              <w:rPr>
+                <w:rFonts w:ascii="Calibri" w:eastAsia="Calibri" w:hAnsi="Calibri" w:cs="Times New Roman"/>
+                <w:b/>
+                <w:sz w:val="24"/>
+                <w:szCs w:val="24"/>
+              </w:rPr>
+              <w:t xml:space="preserve"> </w:t>
+            </w:r>
+            <w:proofErr w:type="spellStart"/>
+            <w:r>
+              <w:rPr>
+                <w:rFonts w:ascii="Calibri" w:eastAsia="Calibri" w:hAnsi="Calibri" w:cs="Times New Roman"/>
+                <w:b/>
+                <w:sz w:val="24"/>
+                <w:szCs w:val="24"/>
+              </w:rPr>
+              <w:t>of</w:t>
+            </w:r>
+            <w:proofErr w:type="spellEnd"/>
+            <w:r>
+              <w:rPr>
+                <w:rFonts w:ascii="Calibri" w:eastAsia="Calibri" w:hAnsi="Calibri" w:cs="Times New Roman"/>
+                <w:b/>
+                <w:sz w:val="24"/>
+                <w:szCs w:val="24"/>
+              </w:rPr>
+              <w:t xml:space="preserve"> </w:t>
+            </w:r>
+            <w:proofErr w:type="spellStart"/>
+            <w:r>
+              <w:rPr>
+                <w:rFonts w:ascii="Calibri" w:eastAsia="Calibri" w:hAnsi="Calibri" w:cs="Times New Roman"/>
+                <w:b/>
+                <w:sz w:val="24"/>
+                <w:szCs w:val="24"/>
+              </w:rPr>
+              <w:t>table</w:t>
+            </w:r>
+            <w:proofErr w:type="spellEnd"/>
+          </w:p>
+        </w:tc>
+        <w:tc>
+          <w:tcPr>
+            <w:tcW w:w="8104" w:type="dxa"/>
+            <w:gridSpan w:val="2"/>
+            <w:tcBorders>
+              <w:top w:val="single" w:sz="4" w:space="0" w:color="auto"/>
+              <w:left w:val="single" w:sz="4" w:space="0" w:color="auto"/>
+              <w:bottom w:val="single" w:sz="4" w:space="0" w:color="auto"/>
+              <w:right w:val="single" w:sz="4" w:space="0" w:color="auto"/>
+            </w:tcBorders>
+            <w:hideMark/>
+          </w:tcPr>
+          <w:p>
+            <w:pPr>
+              <w:spacing w:line="256" w:lineRule="auto"/>
+              <w:rPr>
+                <w:rFonts w:ascii="Calibri" w:eastAsia="Calibri" w:hAnsi="Calibri" w:cs="Times New Roman"/>
+              </w:rPr>
+            </w:pPr>
+            <w:r>
+              <w:rPr>
+                <w:rFonts w:ascii="Calibri" w:eastAsia="Calibri" w:hAnsi="Calibri" w:cs="Times New Roman"/>
+              </w:rPr>
+              <w:t xml:space="preserve">Використовується для </w:t>
+            </w:r>
+            <w:proofErr w:type="spellStart"/>
+            <w:r>
+              <w:rPr>
+                <w:rFonts w:ascii="Calibri" w:eastAsia="Calibri" w:hAnsi="Calibri" w:cs="Times New Roman"/>
+              </w:rPr>
+              <w:t>звязку</w:t>
+            </w:r>
+            <w:proofErr w:type="spellEnd"/>
+            <w:r>
+              <w:rPr>
+                <w:rFonts w:ascii="Calibri" w:eastAsia="Calibri" w:hAnsi="Calibri" w:cs="Times New Roman"/>
+              </w:rPr>
+              <w:t xml:space="preserve"> </w:t>
+            </w:r>
+            <w:r>
+              <w:rPr>
+                <w:rFonts w:ascii="Calibri" w:eastAsia="Calibri" w:hAnsi="Calibri" w:cs="Times New Roman"/>
+                <w:lang w:val="en-US"/>
+              </w:rPr>
+              <w:t>many</w:t>
+            </w:r>
+            <w:r>
+              <w:rPr>
+                <w:rFonts w:ascii="Calibri" w:eastAsia="Calibri" w:hAnsi="Calibri" w:cs="Times New Roman"/>
+              </w:rPr>
+              <w:t xml:space="preserve"> </w:t>
+            </w:r>
+            <w:r>
+              <w:rPr>
+                <w:rFonts w:ascii="Calibri" w:eastAsia="Calibri" w:hAnsi="Calibri" w:cs="Times New Roman"/>
+                <w:lang w:val="en-US"/>
+              </w:rPr>
+              <w:t>to</w:t>
+            </w:r>
+            <w:r>
+              <w:rPr>
+                <w:rFonts w:ascii="Calibri" w:eastAsia="Calibri" w:hAnsi="Calibri" w:cs="Times New Roman"/>
+              </w:rPr>
+              <w:t xml:space="preserve"> </w:t>
+            </w:r>
+            <w:r>
+              <w:rPr>
+                <w:rFonts w:ascii="Calibri" w:eastAsia="Calibri" w:hAnsi="Calibri" w:cs="Times New Roman"/>
+                <w:lang w:val="en-US"/>
+              </w:rPr>
+              <w:t>many</w:t>
+            </w:r>
+            <w:r>
+              <w:rPr>
+                <w:rFonts w:ascii="Calibri" w:eastAsia="Calibri" w:hAnsi="Calibri" w:cs="Times New Roman"/>
+              </w:rPr>
+              <w:t xml:space="preserve"> між таблицями </w:t>
+            </w:r>
+            <w:r>
+              <w:rPr>
+                <w:rFonts w:ascii="Calibri" w:eastAsia="Calibri" w:hAnsi="Calibri" w:cs="Times New Roman"/>
+                <w:lang w:val="en-US"/>
+              </w:rPr>
+              <w:t>Role</w:t>
+            </w:r>
+            <w:r>
+              <w:rPr>
+                <w:rFonts w:ascii="Calibri" w:eastAsia="Calibri" w:hAnsi="Calibri" w:cs="Times New Roman"/>
+              </w:rPr>
+              <w:t xml:space="preserve"> та </w:t>
+            </w:r>
+            <w:r>
+              <w:rPr>
+                <w:rFonts w:ascii="Calibri" w:eastAsia="Calibri" w:hAnsi="Calibri" w:cs="Times New Roman"/>
+                <w:lang w:val="en-US"/>
+              </w:rPr>
+              <w:t>Topic</w:t>
+            </w:r>
+          </w:p>
+        </w:tc>
+      </w:tr>
+      <w:tr>
+        <w:tc>
+          <w:tcPr>
+            <w:tcW w:w="1902" w:type="dxa"/>
+            <w:tcBorders>
+              <w:top w:val="single" w:sz="4" w:space="0" w:color="auto"/>
+              <w:left w:val="single" w:sz="4" w:space="0" w:color="auto"/>
+              <w:bottom w:val="single" w:sz="4" w:space="0" w:color="auto"/>
+              <w:right w:val="single" w:sz="4" w:space="0" w:color="auto"/>
+            </w:tcBorders>
+            <w:shd w:val="clear" w:color="auto" w:fill="9CC2E5" w:themeFill="accent1" w:themeFillTint="99"/>
+            <w:vAlign w:val="center"/>
+            <w:hideMark/>
+          </w:tcPr>
+          <w:p>
+            <w:pPr>
+              <w:spacing w:line="276" w:lineRule="auto"/>
+              <w:rPr>
+                <w:rFonts w:ascii="Calibri" w:eastAsia="Calibri" w:hAnsi="Calibri" w:cs="Times New Roman"/>
+                <w:b/>
+              </w:rPr>
+            </w:pPr>
+            <w:proofErr w:type="spellStart"/>
+            <w:r>
+              <w:rPr>
+                <w:rFonts w:ascii="Calibri" w:eastAsia="Calibri" w:hAnsi="Calibri" w:cs="Times New Roman"/>
+                <w:b/>
+                <w:sz w:val="24"/>
+                <w:szCs w:val="24"/>
+              </w:rPr>
+              <w:t>Name</w:t>
+            </w:r>
+            <w:proofErr w:type="spellEnd"/>
+            <w:r>
+              <w:rPr>
+                <w:rFonts w:ascii="Calibri" w:eastAsia="Calibri" w:hAnsi="Calibri" w:cs="Times New Roman"/>
+                <w:b/>
+                <w:sz w:val="24"/>
+                <w:szCs w:val="24"/>
+              </w:rPr>
+              <w:t xml:space="preserve"> </w:t>
+            </w:r>
+            <w:proofErr w:type="spellStart"/>
+            <w:r>
+              <w:rPr>
+                <w:rFonts w:ascii="Calibri" w:eastAsia="Calibri" w:hAnsi="Calibri" w:cs="Times New Roman"/>
+                <w:b/>
+                <w:sz w:val="24"/>
+                <w:szCs w:val="24"/>
+              </w:rPr>
+              <w:t>of</w:t>
+            </w:r>
+            <w:proofErr w:type="spellEnd"/>
+            <w:r>
+              <w:rPr>
+                <w:rFonts w:ascii="Calibri" w:eastAsia="Calibri" w:hAnsi="Calibri" w:cs="Times New Roman"/>
+                <w:b/>
+                <w:sz w:val="24"/>
+                <w:szCs w:val="24"/>
+              </w:rPr>
+              <w:t xml:space="preserve"> </w:t>
+            </w:r>
+            <w:proofErr w:type="spellStart"/>
+            <w:r>
+              <w:rPr>
+                <w:rFonts w:ascii="Calibri" w:eastAsia="Calibri" w:hAnsi="Calibri" w:cs="Times New Roman"/>
+                <w:b/>
+                <w:sz w:val="24"/>
+                <w:szCs w:val="24"/>
+              </w:rPr>
+              <w:t>field</w:t>
+            </w:r>
+            <w:proofErr w:type="spellEnd"/>
+          </w:p>
+        </w:tc>
+        <w:tc>
+          <w:tcPr>
+            <w:tcW w:w="1425" w:type="dxa"/>
+            <w:tcBorders>
+              <w:top w:val="single" w:sz="4" w:space="0" w:color="auto"/>
+              <w:left w:val="single" w:sz="4" w:space="0" w:color="auto"/>
+              <w:bottom w:val="single" w:sz="4" w:space="0" w:color="auto"/>
+              <w:right w:val="single" w:sz="4" w:space="0" w:color="auto"/>
+            </w:tcBorders>
+            <w:shd w:val="clear" w:color="auto" w:fill="9CC2E5" w:themeFill="accent1" w:themeFillTint="99"/>
+            <w:vAlign w:val="center"/>
+            <w:hideMark/>
+          </w:tcPr>
+          <w:p>
+            <w:pPr>
+              <w:spacing w:line="276" w:lineRule="auto"/>
+              <w:rPr>
+                <w:rFonts w:ascii="Calibri" w:eastAsia="Calibri" w:hAnsi="Calibri" w:cs="Times New Roman"/>
+              </w:rPr>
+            </w:pPr>
+            <w:proofErr w:type="spellStart"/>
+            <w:r>
+              <w:rPr>
+                <w:rFonts w:ascii="Calibri" w:eastAsia="Calibri" w:hAnsi="Calibri" w:cs="Times New Roman"/>
+                <w:b/>
+                <w:sz w:val="24"/>
+                <w:szCs w:val="24"/>
+              </w:rPr>
+              <w:t>Constraints</w:t>
+            </w:r>
+            <w:proofErr w:type="spellEnd"/>
+          </w:p>
+        </w:tc>
+        <w:tc>
+          <w:tcPr>
+            <w:tcW w:w="6679" w:type="dxa"/>
+            <w:tcBorders>
+              <w:top w:val="single" w:sz="4" w:space="0" w:color="auto"/>
+              <w:left w:val="single" w:sz="4" w:space="0" w:color="auto"/>
+              <w:bottom w:val="single" w:sz="4" w:space="0" w:color="auto"/>
+              <w:right w:val="single" w:sz="4" w:space="0" w:color="auto"/>
+            </w:tcBorders>
+            <w:shd w:val="clear" w:color="auto" w:fill="9CC2E5" w:themeFill="accent1" w:themeFillTint="99"/>
+            <w:vAlign w:val="center"/>
+            <w:hideMark/>
+          </w:tcPr>
+          <w:p>
+            <w:pPr>
+              <w:spacing w:line="276" w:lineRule="auto"/>
+              <w:rPr>
+                <w:rFonts w:ascii="Calibri" w:eastAsia="Calibri" w:hAnsi="Calibri" w:cs="Times New Roman"/>
+              </w:rPr>
+            </w:pPr>
+            <w:proofErr w:type="spellStart"/>
+            <w:r>
+              <w:rPr>
+                <w:rFonts w:ascii="Calibri" w:eastAsia="Calibri" w:hAnsi="Calibri" w:cs="Times New Roman"/>
+                <w:b/>
+                <w:sz w:val="24"/>
+                <w:szCs w:val="24"/>
+              </w:rPr>
+              <w:t>Full</w:t>
+            </w:r>
+            <w:proofErr w:type="spellEnd"/>
+            <w:r>
+              <w:rPr>
+                <w:rFonts w:ascii="Calibri" w:eastAsia="Calibri" w:hAnsi="Calibri" w:cs="Times New Roman"/>
+                <w:b/>
+                <w:sz w:val="24"/>
+                <w:szCs w:val="24"/>
+              </w:rPr>
+              <w:t xml:space="preserve"> </w:t>
+            </w:r>
+            <w:proofErr w:type="spellStart"/>
+            <w:r>
+              <w:rPr>
+                <w:rFonts w:ascii="Calibri" w:eastAsia="Calibri" w:hAnsi="Calibri" w:cs="Times New Roman"/>
+                <w:b/>
+                <w:sz w:val="24"/>
+                <w:szCs w:val="24"/>
+              </w:rPr>
+              <w:t>description</w:t>
+            </w:r>
+            <w:proofErr w:type="spellEnd"/>
+            <w:r>
+              <w:rPr>
+                <w:rFonts w:ascii="Calibri" w:eastAsia="Calibri" w:hAnsi="Calibri" w:cs="Times New Roman"/>
+                <w:b/>
+                <w:sz w:val="24"/>
+                <w:szCs w:val="24"/>
+              </w:rPr>
+              <w:t xml:space="preserve"> </w:t>
+            </w:r>
+            <w:proofErr w:type="spellStart"/>
+            <w:r>
+              <w:rPr>
+                <w:rFonts w:ascii="Calibri" w:eastAsia="Calibri" w:hAnsi="Calibri" w:cs="Times New Roman"/>
+                <w:b/>
+                <w:sz w:val="24"/>
+                <w:szCs w:val="24"/>
+              </w:rPr>
+              <w:t>of</w:t>
+            </w:r>
+            <w:proofErr w:type="spellEnd"/>
+            <w:r>
+              <w:rPr>
+                <w:rFonts w:ascii="Calibri" w:eastAsia="Calibri" w:hAnsi="Calibri" w:cs="Times New Roman"/>
+                <w:b/>
+                <w:sz w:val="24"/>
+                <w:szCs w:val="24"/>
+              </w:rPr>
+              <w:t xml:space="preserve"> </w:t>
+            </w:r>
+            <w:proofErr w:type="spellStart"/>
+            <w:r>
+              <w:rPr>
+                <w:rFonts w:ascii="Calibri" w:eastAsia="Calibri" w:hAnsi="Calibri" w:cs="Times New Roman"/>
+                <w:b/>
+                <w:sz w:val="24"/>
+                <w:szCs w:val="24"/>
+              </w:rPr>
+              <w:t>field</w:t>
+            </w:r>
+            <w:proofErr w:type="spellEnd"/>
+          </w:p>
+        </w:tc>
+      </w:tr>
+      <w:tr>
+        <w:tc>
+          <w:tcPr>
+            <w:tcW w:w="1902" w:type="dxa"/>
+            <w:tcBorders>
+              <w:top w:val="single" w:sz="4" w:space="0" w:color="auto"/>
+              <w:left w:val="single" w:sz="4" w:space="0" w:color="auto"/>
+              <w:bottom w:val="single" w:sz="4" w:space="0" w:color="auto"/>
+              <w:right w:val="single" w:sz="4" w:space="0" w:color="auto"/>
+            </w:tcBorders>
+            <w:hideMark/>
+          </w:tcPr>
+          <w:p>
+            <w:pPr>
+              <w:spacing w:line="276" w:lineRule="auto"/>
+              <w:rPr>
+                <w:rFonts w:ascii="Calibri" w:eastAsia="Calibri" w:hAnsi="Calibri" w:cs="Times New Roman"/>
+                <w:lang w:val="en-US"/>
+              </w:rPr>
+            </w:pPr>
+            <w:r>
+              <w:rPr>
+                <w:rFonts w:ascii="Calibri" w:eastAsia="Calibri" w:hAnsi="Calibri" w:cs="Times New Roman"/>
+                <w:i/>
+                <w:sz w:val="24"/>
+                <w:szCs w:val="24"/>
+                <w:lang w:val="en-US"/>
+              </w:rPr>
+              <w:t>Id</w:t>
+            </w:r>
+          </w:p>
+        </w:tc>
+        <w:tc>
+          <w:tcPr>
+            <w:tcW w:w="1425" w:type="dxa"/>
+            <w:tcBorders>
+              <w:top w:val="single" w:sz="4" w:space="0" w:color="auto"/>
+              <w:left w:val="single" w:sz="4" w:space="0" w:color="auto"/>
+              <w:bottom w:val="single" w:sz="4" w:space="0" w:color="auto"/>
+              <w:right w:val="single" w:sz="4" w:space="0" w:color="auto"/>
+            </w:tcBorders>
+            <w:hideMark/>
+          </w:tcPr>
+          <w:p>
+            <w:pPr>
+              <w:spacing w:line="256" w:lineRule="auto"/>
+              <w:rPr>
+                <w:rFonts w:ascii="Calibri" w:eastAsia="Calibri" w:hAnsi="Calibri" w:cs="Times New Roman"/>
+              </w:rPr>
+            </w:pPr>
+            <w:r>
+              <w:rPr>
+                <w:rFonts w:ascii="Calibri" w:eastAsia="Calibri" w:hAnsi="Calibri" w:cs="Times New Roman"/>
+              </w:rPr>
+              <w:t>PK</w:t>
+            </w:r>
+          </w:p>
+          <w:p>
+            <w:pPr>
+              <w:spacing w:line="256" w:lineRule="auto"/>
+              <w:rPr>
+                <w:rFonts w:ascii="Calibri" w:eastAsia="Calibri" w:hAnsi="Calibri" w:cs="Times New Roman"/>
+              </w:rPr>
+            </w:pPr>
+            <w:r>
+              <w:rPr>
+                <w:rFonts w:ascii="Calibri" w:eastAsia="Calibri" w:hAnsi="Calibri" w:cs="Times New Roman"/>
+              </w:rPr>
+              <w:t>NOT NULL</w:t>
+            </w:r>
+          </w:p>
+        </w:tc>
+        <w:tc>
+          <w:tcPr>
+            <w:tcW w:w="6679" w:type="dxa"/>
+            <w:tcBorders>
+              <w:top w:val="single" w:sz="4" w:space="0" w:color="auto"/>
+              <w:left w:val="single" w:sz="4" w:space="0" w:color="auto"/>
+              <w:bottom w:val="single" w:sz="4" w:space="0" w:color="auto"/>
+              <w:right w:val="single" w:sz="4" w:space="0" w:color="auto"/>
+            </w:tcBorders>
+            <w:hideMark/>
+          </w:tcPr>
+          <w:p>
+            <w:pPr>
+              <w:tabs>
+                <w:tab w:val="left" w:pos="915"/>
+              </w:tabs>
+              <w:spacing w:line="256" w:lineRule="auto"/>
+              <w:rPr>
+                <w:rFonts w:ascii="Calibri" w:eastAsia="Calibri" w:hAnsi="Calibri" w:cs="Times New Roman"/>
+                <w:lang w:val="en-US"/>
+              </w:rPr>
+            </w:pPr>
+            <w:r>
+              <w:rPr>
+                <w:rFonts w:ascii="Calibri" w:eastAsia="Calibri" w:hAnsi="Calibri" w:cs="Times New Roman"/>
+                <w:lang w:val="en-US"/>
+              </w:rPr>
+              <w:t>Id</w:t>
+            </w:r>
+          </w:p>
+        </w:tc>
+      </w:tr>
+      <w:tr>
+        <w:tc>
+          <w:tcPr>
+            <w:tcW w:w="1902" w:type="dxa"/>
+            <w:tcBorders>
+              <w:top w:val="single" w:sz="4" w:space="0" w:color="auto"/>
+              <w:left w:val="single" w:sz="4" w:space="0" w:color="auto"/>
+              <w:bottom w:val="single" w:sz="4" w:space="0" w:color="auto"/>
+              <w:right w:val="single" w:sz="4" w:space="0" w:color="auto"/>
+            </w:tcBorders>
+          </w:tcPr>
+          <w:p>
+            <w:pPr>
+              <w:spacing w:line="276" w:lineRule="auto"/>
+              <w:rPr>
+                <w:rFonts w:ascii="Calibri" w:eastAsia="Calibri" w:hAnsi="Calibri" w:cs="Times New Roman"/>
+                <w:i/>
+                <w:sz w:val="24"/>
+                <w:szCs w:val="24"/>
+                <w:lang w:val="en-US"/>
+              </w:rPr>
+            </w:pPr>
+            <w:proofErr w:type="spellStart"/>
+            <w:r>
+              <w:rPr>
+                <w:rFonts w:ascii="Calibri" w:eastAsia="Calibri" w:hAnsi="Calibri" w:cs="Times New Roman"/>
+                <w:i/>
+                <w:sz w:val="24"/>
+                <w:szCs w:val="24"/>
+                <w:lang w:val="en-US"/>
+              </w:rPr>
+              <w:t>Topic_id</w:t>
+            </w:r>
+            <w:proofErr w:type="spellEnd"/>
+          </w:p>
+        </w:tc>
+        <w:tc>
+          <w:tcPr>
+            <w:tcW w:w="1425" w:type="dxa"/>
+            <w:tcBorders>
+              <w:top w:val="single" w:sz="4" w:space="0" w:color="auto"/>
+              <w:left w:val="single" w:sz="4" w:space="0" w:color="auto"/>
+              <w:bottom w:val="single" w:sz="4" w:space="0" w:color="auto"/>
+              <w:right w:val="single" w:sz="4" w:space="0" w:color="auto"/>
+            </w:tcBorders>
+          </w:tcPr>
+          <w:p>
+            <w:pPr>
+              <w:spacing w:line="256" w:lineRule="auto"/>
+              <w:rPr>
+                <w:rFonts w:ascii="Calibri" w:eastAsia="Calibri" w:hAnsi="Calibri" w:cs="Times New Roman"/>
+              </w:rPr>
+            </w:pPr>
+            <w:r>
+              <w:rPr>
+                <w:rFonts w:ascii="Calibri" w:eastAsia="Calibri" w:hAnsi="Calibri" w:cs="Times New Roman"/>
+              </w:rPr>
+              <w:t>NOT NULL</w:t>
+            </w:r>
+          </w:p>
+        </w:tc>
+        <w:tc>
+          <w:tcPr>
+            <w:tcW w:w="6679" w:type="dxa"/>
+            <w:tcBorders>
+              <w:top w:val="single" w:sz="4" w:space="0" w:color="auto"/>
+              <w:left w:val="single" w:sz="4" w:space="0" w:color="auto"/>
+              <w:bottom w:val="single" w:sz="4" w:space="0" w:color="auto"/>
+              <w:right w:val="single" w:sz="4" w:space="0" w:color="auto"/>
+            </w:tcBorders>
+          </w:tcPr>
+          <w:p>
+            <w:pPr>
+              <w:tabs>
+                <w:tab w:val="left" w:pos="915"/>
+              </w:tabs>
+              <w:spacing w:line="256" w:lineRule="auto"/>
+              <w:rPr>
+                <w:rFonts w:ascii="Calibri" w:eastAsia="Calibri" w:hAnsi="Calibri" w:cs="Times New Roman"/>
+                <w:lang w:val="ru-RU"/>
+              </w:rPr>
+            </w:pPr>
+            <w:r>
+              <w:rPr>
+                <w:rFonts w:ascii="Calibri" w:eastAsia="Calibri" w:hAnsi="Calibri" w:cs="Times New Roman"/>
+                <w:lang w:val="en-US"/>
+              </w:rPr>
+              <w:t xml:space="preserve">Id </w:t>
+            </w:r>
+            <w:proofErr w:type="spellStart"/>
+            <w:r>
+              <w:rPr>
+                <w:rFonts w:ascii="Calibri" w:eastAsia="Calibri" w:hAnsi="Calibri" w:cs="Times New Roman"/>
+                <w:lang w:val="ru-RU"/>
+              </w:rPr>
+              <w:t>топіка</w:t>
+            </w:r>
+            <w:proofErr w:type="spellEnd"/>
+          </w:p>
+        </w:tc>
+      </w:tr>
+      <w:tr>
+        <w:tc>
+          <w:tcPr>
+            <w:tcW w:w="1902" w:type="dxa"/>
+            <w:tcBorders>
+              <w:top w:val="single" w:sz="4" w:space="0" w:color="auto"/>
+              <w:left w:val="single" w:sz="4" w:space="0" w:color="auto"/>
+              <w:bottom w:val="single" w:sz="4" w:space="0" w:color="auto"/>
+              <w:right w:val="single" w:sz="4" w:space="0" w:color="auto"/>
+            </w:tcBorders>
+          </w:tcPr>
+          <w:p>
+            <w:pPr>
+              <w:spacing w:line="276" w:lineRule="auto"/>
+              <w:rPr>
+                <w:rFonts w:ascii="Calibri" w:eastAsia="Calibri" w:hAnsi="Calibri" w:cs="Times New Roman"/>
+                <w:i/>
+                <w:sz w:val="24"/>
+                <w:szCs w:val="24"/>
+                <w:lang w:val="en-US"/>
+              </w:rPr>
+            </w:pPr>
+            <w:proofErr w:type="spellStart"/>
+            <w:r>
+              <w:rPr>
+                <w:rFonts w:ascii="Calibri" w:eastAsia="Calibri" w:hAnsi="Calibri" w:cs="Times New Roman"/>
+                <w:i/>
+                <w:sz w:val="24"/>
+                <w:szCs w:val="24"/>
+                <w:lang w:val="en-US"/>
+              </w:rPr>
+              <w:t>Role_id</w:t>
+            </w:r>
+            <w:proofErr w:type="spellEnd"/>
+          </w:p>
+        </w:tc>
+        <w:tc>
+          <w:tcPr>
+            <w:tcW w:w="1425" w:type="dxa"/>
+            <w:tcBorders>
+              <w:top w:val="single" w:sz="4" w:space="0" w:color="auto"/>
+              <w:left w:val="single" w:sz="4" w:space="0" w:color="auto"/>
+              <w:bottom w:val="single" w:sz="4" w:space="0" w:color="auto"/>
+              <w:right w:val="single" w:sz="4" w:space="0" w:color="auto"/>
+            </w:tcBorders>
+          </w:tcPr>
+          <w:p>
+            <w:pPr>
+              <w:spacing w:line="256" w:lineRule="auto"/>
+              <w:rPr>
+                <w:rFonts w:ascii="Calibri" w:eastAsia="Calibri" w:hAnsi="Calibri" w:cs="Times New Roman"/>
+              </w:rPr>
+            </w:pPr>
+            <w:r>
+              <w:rPr>
+                <w:rFonts w:ascii="Calibri" w:eastAsia="Calibri" w:hAnsi="Calibri" w:cs="Times New Roman"/>
+              </w:rPr>
+              <w:t>NOT NULL</w:t>
+            </w:r>
+          </w:p>
+        </w:tc>
+        <w:tc>
+          <w:tcPr>
+            <w:tcW w:w="6679" w:type="dxa"/>
+            <w:tcBorders>
+              <w:top w:val="single" w:sz="4" w:space="0" w:color="auto"/>
+              <w:left w:val="single" w:sz="4" w:space="0" w:color="auto"/>
+              <w:bottom w:val="single" w:sz="4" w:space="0" w:color="auto"/>
+              <w:right w:val="single" w:sz="4" w:space="0" w:color="auto"/>
+            </w:tcBorders>
+          </w:tcPr>
+          <w:p>
+            <w:pPr>
+              <w:tabs>
+                <w:tab w:val="left" w:pos="915"/>
+              </w:tabs>
+              <w:spacing w:line="256" w:lineRule="auto"/>
+              <w:rPr>
+                <w:rFonts w:ascii="Calibri" w:eastAsia="Calibri" w:hAnsi="Calibri" w:cs="Times New Roman"/>
+                <w:lang w:val="ru-RU"/>
+              </w:rPr>
+            </w:pPr>
+            <w:proofErr w:type="spellStart"/>
+            <w:r>
+              <w:rPr>
+                <w:rFonts w:ascii="Calibri" w:eastAsia="Calibri" w:hAnsi="Calibri" w:cs="Times New Roman"/>
+                <w:lang w:val="ru-RU"/>
+              </w:rPr>
+              <w:t>Id</w:t>
+            </w:r>
+            <w:proofErr w:type="spellEnd"/>
+            <w:r>
+              <w:rPr>
+                <w:rFonts w:ascii="Calibri" w:eastAsia="Calibri" w:hAnsi="Calibri" w:cs="Times New Roman"/>
+                <w:lang w:val="ru-RU"/>
+              </w:rPr>
+              <w:t xml:space="preserve"> </w:t>
+            </w:r>
+            <w:proofErr w:type="spellStart"/>
+            <w:r>
+              <w:rPr>
+                <w:rFonts w:ascii="Calibri" w:eastAsia="Calibri" w:hAnsi="Calibri" w:cs="Times New Roman"/>
+                <w:lang w:val="en-US"/>
+              </w:rPr>
+              <w:t>ролі</w:t>
+            </w:r>
+            <w:proofErr w:type="spellEnd"/>
           </w:p>
         </w:tc>
       </w:tr>
@@ -8445,7 +8539,7 @@
 </file>
 
 <file path=word/styles.xml><?xml version="1.0" encoding="utf-8"?>
-<w:styles xmlns:mc="http://schemas.openxmlformats.org/markup-compatibility/2006" xmlns:r="http://schemas.openxmlformats.org/officeDocument/2006/relationships" xmlns:w="http://schemas.openxmlformats.org/wordprocessingml/2006/main" xmlns:w14="http://schemas.microsoft.com/office/word/2010/wordml" xmlns:w15="http://schemas.microsoft.com/office/word/2012/wordml" mc:Ignorable="w14 w15">
+<w:styles xmlns:mc="http://schemas.openxmlformats.org/markup-compatibility/2006" xmlns:r="http://schemas.openxmlformats.org/officeDocument/2006/relationships" xmlns:w="http://schemas.openxmlformats.org/wordprocessingml/2006/main" xmlns:w14="http://schemas.microsoft.com/office/word/2010/wordml" xmlns:w15="http://schemas.microsoft.com/office/word/2012/wordml" xmlns:w16se="http://schemas.microsoft.com/office/word/2015/wordml/symex" mc:Ignorable="w14 w15 w16se">
   <w:docDefaults>
     <w:rPrDefault>
       <w:rPr>
@@ -8834,17 +8928,17 @@
     <w:lsdException w:name="List Table 6 Colorful Accent 6" w:uiPriority="51"/>
     <w:lsdException w:name="List Table 7 Colorful Accent 6" w:uiPriority="52"/>
   </w:latentStyles>
-  <w:style w:type="paragraph" w:default="1" w:styleId="a">
+  <w:style w:type="paragraph" w:default="1" w:styleId="Normal">
     <w:name w:val="Normal"/>
     <w:qFormat/>
   </w:style>
-  <w:style w:type="character" w:default="1" w:styleId="a0">
+  <w:style w:type="character" w:default="1" w:styleId="DefaultParagraphFont">
     <w:name w:val="Default Paragraph Font"/>
     <w:uiPriority w:val="1"/>
     <w:semiHidden/>
     <w:unhideWhenUsed/>
   </w:style>
-  <w:style w:type="table" w:default="1" w:styleId="a1">
+  <w:style w:type="table" w:default="1" w:styleId="TableNormal">
     <w:name w:val="Normal Table"/>
     <w:uiPriority w:val="99"/>
     <w:semiHidden/>
@@ -8859,7 +8953,7 @@
       </w:tblCellMar>
     </w:tblPr>
   </w:style>
-  <w:style w:type="numbering" w:default="1" w:styleId="a2">
+  <w:style w:type="numbering" w:default="1" w:styleId="NoList">
     <w:name w:val="No List"/>
     <w:uiPriority w:val="99"/>
     <w:semiHidden/>

</xml_diff>